<commit_message>
MechaBible Mark I: Programming - Python: Backend docs
</commit_message>
<xml_diff>
--- a/f5.-Backend/f0.-Introducción al Backend.docx
+++ b/f5.-Backend/f0.-Introducción al Backend.docx
@@ -822,7 +822,7 @@
           <w:r>
             <w:fldChar w:fldCharType="separate"/>
           </w:r>
-          <w:hyperlink w:anchor="_Toc198142477" w:history="1">
+          <w:hyperlink w:anchor="_Toc198801200" w:history="1">
             <w:r>
               <w:rPr>
                 <w:rStyle w:val="Hyperlink"/>
@@ -849,7 +849,7 @@
                 <w:noProof/>
                 <w:webHidden/>
               </w:rPr>
-              <w:instrText xml:space="preserve"> PAGEREF _Toc198142477 \h </w:instrText>
+              <w:instrText xml:space="preserve"> PAGEREF _Toc198801200 \h </w:instrText>
             </w:r>
             <w:r>
               <w:rPr>
@@ -895,7 +895,7 @@
               <w14:ligatures w14:val="standardContextual"/>
             </w:rPr>
           </w:pPr>
-          <w:hyperlink w:anchor="_Toc198142478" w:history="1">
+          <w:hyperlink w:anchor="_Toc198801201" w:history="1">
             <w:r>
               <w:rPr>
                 <w:rStyle w:val="Hyperlink"/>
@@ -922,7 +922,7 @@
                 <w:noProof/>
                 <w:webHidden/>
               </w:rPr>
-              <w:instrText xml:space="preserve"> PAGEREF _Toc198142478 \h </w:instrText>
+              <w:instrText xml:space="preserve"> PAGEREF _Toc198801201 \h </w:instrText>
             </w:r>
             <w:r>
               <w:rPr>
@@ -955,6 +955,330 @@
         </w:p>
         <w:p>
           <w:pPr>
+            <w:pStyle w:val="TOC2"/>
+            <w:tabs>
+              <w:tab w:val="right" w:leader="dot" w:pos="9350"/>
+            </w:tabs>
+            <w:rPr>
+              <w:noProof/>
+              <w:kern w:val="2"/>
+              <w:sz w:val="24"/>
+              <w:szCs w:val="24"/>
+              <w:lang w:eastAsia="en-US"/>
+              <w14:ligatures w14:val="standardContextual"/>
+            </w:rPr>
+          </w:pPr>
+          <w:hyperlink w:anchor="_Toc198801202" w:history="1">
+            <w:r>
+              <w:rPr>
+                <w:rStyle w:val="Hyperlink"/>
+                <w:noProof/>
+              </w:rPr>
+              <w:t xml:space="preserve">Cómo se Construye el Backend: </w:t>
+            </w:r>
+            <w:r>
+              <w:rPr>
+                <w:rStyle w:val="Hyperlink"/>
+                <w:b/>
+                <w:noProof/>
+              </w:rPr>
+              <w:t>Concepto de API</w:t>
+            </w:r>
+            <w:r>
+              <w:rPr>
+                <w:noProof/>
+                <w:webHidden/>
+              </w:rPr>
+              <w:tab/>
+            </w:r>
+            <w:r>
+              <w:rPr>
+                <w:noProof/>
+                <w:webHidden/>
+              </w:rPr>
+              <w:fldChar w:fldCharType="begin"/>
+            </w:r>
+            <w:r>
+              <w:rPr>
+                <w:noProof/>
+                <w:webHidden/>
+              </w:rPr>
+              <w:instrText xml:space="preserve"> PAGEREF _Toc198801202 \h </w:instrText>
+            </w:r>
+            <w:r>
+              <w:rPr>
+                <w:noProof/>
+                <w:webHidden/>
+              </w:rPr>
+            </w:r>
+            <w:r>
+              <w:rPr>
+                <w:noProof/>
+                <w:webHidden/>
+              </w:rPr>
+              <w:fldChar w:fldCharType="separate"/>
+            </w:r>
+            <w:r>
+              <w:rPr>
+                <w:noProof/>
+                <w:webHidden/>
+              </w:rPr>
+              <w:t>4</w:t>
+            </w:r>
+            <w:r>
+              <w:rPr>
+                <w:noProof/>
+                <w:webHidden/>
+              </w:rPr>
+              <w:fldChar w:fldCharType="end"/>
+            </w:r>
+          </w:hyperlink>
+        </w:p>
+        <w:p>
+          <w:pPr>
+            <w:pStyle w:val="TOC3"/>
+            <w:tabs>
+              <w:tab w:val="right" w:leader="dot" w:pos="9350"/>
+            </w:tabs>
+            <w:rPr>
+              <w:noProof/>
+              <w:kern w:val="2"/>
+              <w:sz w:val="24"/>
+              <w:szCs w:val="24"/>
+              <w:lang w:eastAsia="en-US"/>
+              <w14:ligatures w14:val="standardContextual"/>
+            </w:rPr>
+          </w:pPr>
+          <w:hyperlink w:anchor="_Toc198801203" w:history="1">
+            <w:r>
+              <w:rPr>
+                <w:rStyle w:val="Hyperlink"/>
+                <w:noProof/>
+              </w:rPr>
+              <w:t>HTTP: HyperText Transfer Protocol</w:t>
+            </w:r>
+            <w:r>
+              <w:rPr>
+                <w:noProof/>
+                <w:webHidden/>
+              </w:rPr>
+              <w:tab/>
+            </w:r>
+            <w:r>
+              <w:rPr>
+                <w:noProof/>
+                <w:webHidden/>
+              </w:rPr>
+              <w:fldChar w:fldCharType="begin"/>
+            </w:r>
+            <w:r>
+              <w:rPr>
+                <w:noProof/>
+                <w:webHidden/>
+              </w:rPr>
+              <w:instrText xml:space="preserve"> PAGEREF _Toc198801203 \h </w:instrText>
+            </w:r>
+            <w:r>
+              <w:rPr>
+                <w:noProof/>
+                <w:webHidden/>
+              </w:rPr>
+            </w:r>
+            <w:r>
+              <w:rPr>
+                <w:noProof/>
+                <w:webHidden/>
+              </w:rPr>
+              <w:fldChar w:fldCharType="separate"/>
+            </w:r>
+            <w:r>
+              <w:rPr>
+                <w:noProof/>
+                <w:webHidden/>
+              </w:rPr>
+              <w:t>4</w:t>
+            </w:r>
+            <w:r>
+              <w:rPr>
+                <w:noProof/>
+                <w:webHidden/>
+              </w:rPr>
+              <w:fldChar w:fldCharType="end"/>
+            </w:r>
+          </w:hyperlink>
+        </w:p>
+        <w:p>
+          <w:pPr>
+            <w:pStyle w:val="TOC3"/>
+            <w:tabs>
+              <w:tab w:val="right" w:leader="dot" w:pos="9350"/>
+            </w:tabs>
+            <w:rPr>
+              <w:noProof/>
+              <w:kern w:val="2"/>
+              <w:sz w:val="24"/>
+              <w:szCs w:val="24"/>
+              <w:lang w:eastAsia="en-US"/>
+              <w14:ligatures w14:val="standardContextual"/>
+            </w:rPr>
+          </w:pPr>
+          <w:hyperlink w:anchor="_Toc198801204" w:history="1">
+            <w:r>
+              <w:rPr>
+                <w:rStyle w:val="Hyperlink"/>
+                <w:noProof/>
+              </w:rPr>
+              <w:t>Estructura REST: API con Protocolo HTTP</w:t>
+            </w:r>
+            <w:r>
+              <w:rPr>
+                <w:noProof/>
+                <w:webHidden/>
+              </w:rPr>
+              <w:tab/>
+            </w:r>
+            <w:r>
+              <w:rPr>
+                <w:noProof/>
+                <w:webHidden/>
+              </w:rPr>
+              <w:fldChar w:fldCharType="begin"/>
+            </w:r>
+            <w:r>
+              <w:rPr>
+                <w:noProof/>
+                <w:webHidden/>
+              </w:rPr>
+              <w:instrText xml:space="preserve"> PAGEREF _Toc198801204 \h </w:instrText>
+            </w:r>
+            <w:r>
+              <w:rPr>
+                <w:noProof/>
+                <w:webHidden/>
+              </w:rPr>
+            </w:r>
+            <w:r>
+              <w:rPr>
+                <w:noProof/>
+                <w:webHidden/>
+              </w:rPr>
+              <w:fldChar w:fldCharType="separate"/>
+            </w:r>
+            <w:r>
+              <w:rPr>
+                <w:noProof/>
+                <w:webHidden/>
+              </w:rPr>
+              <w:t>6</w:t>
+            </w:r>
+            <w:r>
+              <w:rPr>
+                <w:noProof/>
+                <w:webHidden/>
+              </w:rPr>
+              <w:fldChar w:fldCharType="end"/>
+            </w:r>
+          </w:hyperlink>
+        </w:p>
+        <w:p>
+          <w:pPr>
+            <w:pStyle w:val="TOC2"/>
+            <w:tabs>
+              <w:tab w:val="right" w:leader="dot" w:pos="9350"/>
+            </w:tabs>
+            <w:rPr>
+              <w:noProof/>
+              <w:kern w:val="2"/>
+              <w:sz w:val="24"/>
+              <w:szCs w:val="24"/>
+              <w:lang w:eastAsia="en-US"/>
+              <w14:ligatures w14:val="standardContextual"/>
+            </w:rPr>
+          </w:pPr>
+          <w:hyperlink w:anchor="_Toc198801205" w:history="1">
+            <w:r>
+              <w:rPr>
+                <w:rStyle w:val="Hyperlink"/>
+                <w:noProof/>
+              </w:rPr>
+              <w:t xml:space="preserve">API Testing: </w:t>
+            </w:r>
+            <w:r>
+              <w:rPr>
+                <w:rStyle w:val="Hyperlink"/>
+                <w:b/>
+                <w:noProof/>
+              </w:rPr>
+              <w:t>Insomni</w:t>
+            </w:r>
+            <w:r>
+              <w:rPr>
+                <w:rStyle w:val="Hyperlink"/>
+                <w:b/>
+                <w:noProof/>
+              </w:rPr>
+              <w:t>a</w:t>
+            </w:r>
+            <w:r>
+              <w:rPr>
+                <w:rStyle w:val="Hyperlink"/>
+                <w:b/>
+                <w:noProof/>
+              </w:rPr>
+              <w:t xml:space="preserve"> y Postman</w:t>
+            </w:r>
+            <w:r>
+              <w:rPr>
+                <w:noProof/>
+                <w:webHidden/>
+              </w:rPr>
+              <w:tab/>
+            </w:r>
+            <w:r>
+              <w:rPr>
+                <w:noProof/>
+                <w:webHidden/>
+              </w:rPr>
+              <w:fldChar w:fldCharType="begin"/>
+            </w:r>
+            <w:r>
+              <w:rPr>
+                <w:noProof/>
+                <w:webHidden/>
+              </w:rPr>
+              <w:instrText xml:space="preserve"> PAGEREF _Toc198801205 \h </w:instrText>
+            </w:r>
+            <w:r>
+              <w:rPr>
+                <w:noProof/>
+                <w:webHidden/>
+              </w:rPr>
+            </w:r>
+            <w:r>
+              <w:rPr>
+                <w:noProof/>
+                <w:webHidden/>
+              </w:rPr>
+              <w:fldChar w:fldCharType="separate"/>
+            </w:r>
+            <w:r>
+              <w:rPr>
+                <w:noProof/>
+                <w:webHidden/>
+              </w:rPr>
+              <w:t>7</w:t>
+            </w:r>
+            <w:r>
+              <w:rPr>
+                <w:noProof/>
+                <w:webHidden/>
+              </w:rPr>
+              <w:fldChar w:fldCharType="end"/>
+            </w:r>
+          </w:hyperlink>
+        </w:p>
+        <w:p>
+          <w:pPr>
             <w:pStyle w:val="TOC1"/>
             <w:tabs>
               <w:tab w:val="right" w:leader="dot" w:pos="9350"/>
@@ -968,7 +1292,7 @@
               <w14:ligatures w14:val="standardContextual"/>
             </w:rPr>
           </w:pPr>
-          <w:hyperlink w:anchor="_Toc198142479" w:history="1">
+          <w:hyperlink w:anchor="_Toc198801206" w:history="1">
             <w:r>
               <w:rPr>
                 <w:rStyle w:val="Hyperlink"/>
@@ -995,7 +1319,7 @@
                 <w:noProof/>
                 <w:webHidden/>
               </w:rPr>
-              <w:instrText xml:space="preserve"> PAGEREF _Toc198142479 \h </w:instrText>
+              <w:instrText xml:space="preserve"> PAGEREF _Toc198801206 \h </w:instrText>
             </w:r>
             <w:r>
               <w:rPr>
@@ -1015,7 +1339,7 @@
                 <w:noProof/>
                 <w:webHidden/>
               </w:rPr>
-              <w:t>3</w:t>
+              <w:t>8</w:t>
             </w:r>
             <w:r>
               <w:rPr>
@@ -1058,7 +1382,7 @@
       <w:pPr>
         <w:pStyle w:val="Heading1"/>
       </w:pPr>
-      <w:bookmarkStart w:id="0" w:name="_Toc198142477"/>
+      <w:bookmarkStart w:id="0" w:name="_Toc198801200"/>
       <w:proofErr w:type="spellStart"/>
       <w:r>
         <w:lastRenderedPageBreak/>
@@ -1445,7 +1769,7 @@
       <w:pPr>
         <w:pStyle w:val="Heading1"/>
       </w:pPr>
-      <w:bookmarkStart w:id="1" w:name="_Toc198142478"/>
+      <w:bookmarkStart w:id="1" w:name="_Toc198801201"/>
       <w:proofErr w:type="spellStart"/>
       <w:r>
         <w:t>Backend</w:t>
@@ -2972,6 +3296,7 @@
       <w:pPr>
         <w:pStyle w:val="Heading2"/>
       </w:pPr>
+      <w:bookmarkStart w:id="2" w:name="_Toc198801202"/>
       <w:r>
         <w:lastRenderedPageBreak/>
         <w:t xml:space="preserve">Cómo se Construye el </w:t>
@@ -2991,6 +3316,7 @@
         </w:rPr>
         <w:t>Concepto de API</w:t>
       </w:r>
+      <w:bookmarkEnd w:id="2"/>
     </w:p>
     <w:p>
       <w:pPr>
@@ -3825,6 +4151,7 @@
       <w:pPr>
         <w:pStyle w:val="Heading3"/>
       </w:pPr>
+      <w:bookmarkStart w:id="3" w:name="_Toc198801203"/>
       <w:r>
         <w:t xml:space="preserve">HTTP: </w:t>
       </w:r>
@@ -3840,6 +4167,7 @@
       <w:r>
         <w:t>Protocol</w:t>
       </w:r>
+      <w:bookmarkEnd w:id="3"/>
       <w:proofErr w:type="spellEnd"/>
     </w:p>
     <w:p>
@@ -5039,6 +5367,7 @@
       <w:r>
         <w:rPr>
           <w:rFonts w:cstheme="minorHAnsi"/>
+          <w:noProof/>
           <w:szCs w:val="22"/>
           <w:lang w:val="es-MX"/>
         </w:rPr>
@@ -5110,6 +5439,7 @@
       <w:pPr>
         <w:pStyle w:val="Heading3"/>
       </w:pPr>
+      <w:bookmarkStart w:id="4" w:name="_Toc198801204"/>
       <w:r>
         <w:t xml:space="preserve">Estructura </w:t>
       </w:r>
@@ -5117,17 +5447,9 @@
         <w:t>REST</w:t>
       </w:r>
       <w:r>
-        <w:t xml:space="preserve">: </w:t>
-      </w:r>
-      <w:r>
-        <w:t xml:space="preserve">API con </w:t>
-      </w:r>
-      <w:r>
-        <w:t>Protocol</w:t>
-      </w:r>
-      <w:r>
-        <w:t>o HTTP</w:t>
-      </w:r>
+        <w:t>: API con Protocolo HTTP</w:t>
+      </w:r>
+      <w:bookmarkEnd w:id="4"/>
     </w:p>
     <w:p>
       <w:pPr>
@@ -5446,13 +5768,7 @@
         <w:rPr>
           <w:lang w:val="es-ES"/>
         </w:rPr>
-        <w:t xml:space="preserve"> </w:t>
-      </w:r>
-      <w:r>
-        <w:rPr>
-          <w:lang w:val="es-ES"/>
-        </w:rPr>
-        <w:t>del protocolo HTTP</w:t>
+        <w:t xml:space="preserve"> del protocolo HTTP</w:t>
       </w:r>
       <w:r>
         <w:rPr>
@@ -5534,13 +5850,7 @@
         <w:rPr>
           <w:lang w:val="es-ES"/>
         </w:rPr>
-        <w:t xml:space="preserve"> </w:t>
-      </w:r>
-      <w:r>
-        <w:rPr>
-          <w:lang w:val="es-ES"/>
-        </w:rPr>
-        <w:t>del protocolo HTTP</w:t>
+        <w:t xml:space="preserve"> del protocolo HTTP</w:t>
       </w:r>
       <w:r>
         <w:rPr>
@@ -5604,13 +5914,7 @@
         <w:rPr>
           <w:lang w:val="es-ES"/>
         </w:rPr>
-        <w:t xml:space="preserve"> </w:t>
-      </w:r>
-      <w:r>
-        <w:rPr>
-          <w:lang w:val="es-ES"/>
-        </w:rPr>
-        <w:t>del protocolo HTTP</w:t>
+        <w:t xml:space="preserve"> del protocolo HTTP</w:t>
       </w:r>
       <w:r>
         <w:rPr>
@@ -5628,6 +5932,7 @@
       </w:pPr>
       <w:r>
         <w:rPr>
+          <w:noProof/>
           <w:lang w:val="es-ES"/>
         </w:rPr>
         <w:drawing>
@@ -5674,6 +5979,7 @@
       </w:r>
       <w:r>
         <w:rPr>
+          <w:noProof/>
           <w:lang w:val="es-ES"/>
         </w:rPr>
         <w:drawing>
@@ -5935,6 +6241,7 @@
       <w:r>
         <w:rPr>
           <w:rFonts w:cstheme="minorHAnsi"/>
+          <w:noProof/>
           <w:szCs w:val="22"/>
           <w:lang w:val="es-MX"/>
         </w:rPr>
@@ -5986,16 +6293,59 @@
     </w:p>
     <w:p>
       <w:pPr>
-        <w:rPr>
-          <w:rFonts w:cstheme="minorHAnsi"/>
-          <w:szCs w:val="22"/>
-          <w:lang w:val="es-MX"/>
-        </w:rPr>
-      </w:pPr>
+        <w:pStyle w:val="Heading2"/>
+        <w:rPr>
+          <w:lang w:val="en-US"/>
+        </w:rPr>
+      </w:pPr>
+      <w:bookmarkStart w:id="5" w:name="_Toc198801205"/>
+      <w:r>
+        <w:t xml:space="preserve">API </w:t>
+      </w:r>
+      <w:proofErr w:type="spellStart"/>
+      <w:r>
+        <w:t>Testing</w:t>
+      </w:r>
+      <w:proofErr w:type="spellEnd"/>
+      <w:r>
+        <w:t xml:space="preserve">: </w:t>
+      </w:r>
+      <w:proofErr w:type="spellStart"/>
+      <w:r>
+        <w:rPr>
+          <w:b/>
+          <w:bCs w:val="0"/>
+        </w:rPr>
+        <w:t>Insomnia</w:t>
+      </w:r>
+      <w:proofErr w:type="spellEnd"/>
+      <w:r>
+        <w:rPr>
+          <w:b/>
+          <w:bCs w:val="0"/>
+        </w:rPr>
+        <w:t xml:space="preserve"> y </w:t>
+      </w:r>
+      <w:proofErr w:type="spellStart"/>
+      <w:r>
+        <w:rPr>
+          <w:b/>
+          <w:bCs w:val="0"/>
+        </w:rPr>
+        <w:t>Postman</w:t>
+      </w:r>
+      <w:bookmarkEnd w:id="5"/>
+      <w:proofErr w:type="spellEnd"/>
+      <w:r>
+        <w:rPr>
+          <w:b/>
+          <w:bCs w:val="0"/>
+        </w:rPr>
+        <w:t xml:space="preserve"> </w:t>
+      </w:r>
     </w:p>
     <w:p>
       <w:pPr>
-        <w:jc w:val="left"/>
         <w:rPr>
           <w:rFonts w:cstheme="minorHAnsi"/>
           <w:szCs w:val="22"/>
@@ -6005,32 +6355,60 @@
     </w:p>
     <w:p>
       <w:pPr>
-        <w:jc w:val="left"/>
-        <w:rPr>
-          <w:rFonts w:cstheme="minorHAnsi"/>
-          <w:szCs w:val="22"/>
-          <w:lang w:val="es-MX"/>
-        </w:rPr>
-      </w:pPr>
-      <w:r>
-        <w:rPr>
-          <w:rFonts w:cstheme="minorHAnsi"/>
-          <w:szCs w:val="22"/>
-          <w:lang w:val="es-MX"/>
-        </w:rPr>
-        <w:br w:type="page"/>
-      </w:r>
+        <w:rPr>
+          <w:rFonts w:cstheme="minorHAnsi"/>
+          <w:szCs w:val="22"/>
+          <w:lang w:val="es-MX"/>
+        </w:rPr>
+      </w:pPr>
     </w:p>
     <w:p>
       <w:pPr>
+        <w:rPr>
+          <w:rFonts w:cstheme="minorHAnsi"/>
+          <w:szCs w:val="22"/>
+          <w:lang w:val="es-MX"/>
+        </w:rPr>
+      </w:pPr>
+    </w:p>
+    <w:p>
+      <w:pPr>
+        <w:jc w:val="left"/>
+        <w:rPr>
+          <w:rFonts w:cstheme="minorHAnsi"/>
+          <w:szCs w:val="22"/>
+          <w:lang w:val="es-MX"/>
+        </w:rPr>
+      </w:pPr>
+    </w:p>
+    <w:p>
+      <w:pPr>
+        <w:jc w:val="left"/>
+        <w:rPr>
+          <w:rFonts w:cstheme="minorHAnsi"/>
+          <w:szCs w:val="22"/>
+          <w:lang w:val="es-MX"/>
+        </w:rPr>
+      </w:pPr>
+      <w:r>
+        <w:rPr>
+          <w:rFonts w:cstheme="minorHAnsi"/>
+          <w:szCs w:val="22"/>
+          <w:lang w:val="es-MX"/>
+        </w:rPr>
+        <w:br w:type="page"/>
+      </w:r>
+    </w:p>
+    <w:p>
+      <w:pPr>
         <w:pStyle w:val="Heading1"/>
       </w:pPr>
-      <w:bookmarkStart w:id="2" w:name="_Toc198142479"/>
+      <w:bookmarkStart w:id="6" w:name="_Toc198801206"/>
       <w:r>
         <w:lastRenderedPageBreak/>
         <w:t>Referencias</w:t>
       </w:r>
-      <w:bookmarkEnd w:id="2"/>
+      <w:bookmarkEnd w:id="6"/>
     </w:p>
     <w:p>
       <w:pPr>
@@ -8562,6 +8940,7 @@
     <w:name w:val="heading 2"/>
     <w:basedOn w:val="Normal"/>
     <w:next w:val="Normal"/>
+    <w:link w:val="Heading2Char"/>
     <w:unhideWhenUsed/>
     <w:qFormat/>
     <w:rsid w:val="00C43C9B"/>
@@ -8667,6 +9046,7 @@
   <w:style w:type="character" w:default="1" w:styleId="DefaultParagraphFont">
     <w:name w:val="Default Paragraph Font"/>
     <w:uiPriority w:val="1"/>
+    <w:semiHidden/>
     <w:unhideWhenUsed/>
   </w:style>
   <w:style w:type="table" w:default="1" w:styleId="TableNormal">
@@ -8986,6 +9366,21 @@
       <w:lang w:val="es-ES" w:eastAsia="zh-CN"/>
     </w:rPr>
   </w:style>
+  <w:style w:type="character" w:customStyle="1" w:styleId="Heading2Char">
+    <w:name w:val="Heading 2 Char"/>
+    <w:basedOn w:val="DefaultParagraphFont"/>
+    <w:link w:val="Heading2"/>
+    <w:rsid w:val="00116D83"/>
+    <w:rPr>
+      <w:rFonts w:asciiTheme="majorHAnsi" w:eastAsiaTheme="minorEastAsia" w:hAnsiTheme="majorHAnsi" w:cs="Arial"/>
+      <w:bCs/>
+      <w:iCs/>
+      <w:color w:val="5B9BD5" w:themeColor="accent1"/>
+      <w:sz w:val="32"/>
+      <w:szCs w:val="28"/>
+      <w:lang w:val="es-ES" w:eastAsia="zh-CN"/>
+    </w:rPr>
+  </w:style>
 </w:styles>
 </file>
 
@@ -9246,10 +9641,6 @@
 </file>
 
 <file path=customXml/item1.xml><?xml version="1.0" encoding="utf-8"?>
-<b:Sources xmlns:b="http://schemas.openxmlformats.org/officeDocument/2006/bibliography" xmlns="http://schemas.openxmlformats.org/officeDocument/2006/bibliography" SelectedStyle="\APASixthEditionOfficeOnline.xsl" StyleName="APA" Version="6"/>
-</file>
-
-<file path=customXml/item2.xml><?xml version="1.0" encoding="utf-8"?>
 <s:customData xmlns="http://www.wps.cn/officeDocument/2013/wpsCustomData" xmlns:s="http://www.wps.cn/officeDocument/2013/wpsCustomData">
   <customSectProps>
     <customSectPr/>
@@ -9260,18 +9651,22 @@
 </s:customData>
 </file>
 
+<file path=customXml/item2.xml><?xml version="1.0" encoding="utf-8"?>
+<b:Sources xmlns:b="http://schemas.openxmlformats.org/officeDocument/2006/bibliography" xmlns="http://schemas.openxmlformats.org/officeDocument/2006/bibliography" SelectedStyle="\APASixthEditionOfficeOnline.xsl" StyleName="APA" Version="6"/>
+</file>
+
 <file path=customXml/itemProps1.xml><?xml version="1.0" encoding="utf-8"?>
+<ds:datastoreItem xmlns:ds="http://schemas.openxmlformats.org/officeDocument/2006/customXml" ds:itemID="{B1977F7D-205B-4081-913C-38D41E755F92}">
+  <ds:schemaRefs>
+    <ds:schemaRef ds:uri="http://www.wps.cn/officeDocument/2013/wpsCustomData"/>
+  </ds:schemaRefs>
+</ds:datastoreItem>
+</file>
+
+<file path=customXml/itemProps2.xml><?xml version="1.0" encoding="utf-8"?>
 <ds:datastoreItem xmlns:ds="http://schemas.openxmlformats.org/officeDocument/2006/customXml" ds:itemID="{851A7482-30F0-4AF0-9C85-18995F48D7BA}">
   <ds:schemaRefs>
     <ds:schemaRef ds:uri="http://schemas.openxmlformats.org/officeDocument/2006/bibliography"/>
   </ds:schemaRefs>
 </ds:datastoreItem>
-</file>
-
-<file path=customXml/itemProps2.xml><?xml version="1.0" encoding="utf-8"?>
-<ds:datastoreItem xmlns:ds="http://schemas.openxmlformats.org/officeDocument/2006/customXml" ds:itemID="{B1977F7D-205B-4081-913C-38D41E755F92}">
-  <ds:schemaRefs>
-    <ds:schemaRef ds:uri="http://www.wps.cn/officeDocument/2013/wpsCustomData"/>
-  </ds:schemaRefs>
-</ds:datastoreItem>
 </file>
</xml_diff>

<commit_message>
MechaBible Mark II: Python - Backend: Insomnia API tester
</commit_message>
<xml_diff>
--- a/f5.-Backend/f0.-Introducción al Backend.docx
+++ b/f5.-Backend/f0.-Introducción al Backend.docx
@@ -199,7 +199,7 @@
                             <w:pPr>
                               <w:jc w:val="center"/>
                               <w:rPr>
-                                <w:rStyle w:val="SubtleReference"/>
+                                <w:rStyle w:val="Referenciasutil"/>
                                 <w:rFonts w:ascii="Calibri Light" w:eastAsiaTheme="minorHAnsi" w:hAnsi="Calibri Light" w:cs="Calibri Light"/>
                                 <w:color w:val="A6A6A6" w:themeColor="background1" w:themeShade="A6"/>
                                 <w:sz w:val="32"/>
@@ -209,7 +209,7 @@
                             </w:pPr>
                             <w:r>
                               <w:rPr>
-                                <w:rStyle w:val="SubtleReference"/>
+                                <w:rStyle w:val="Referenciasutil"/>
                                 <w:rFonts w:ascii="Calibri Light" w:eastAsiaTheme="minorHAnsi" w:hAnsi="Calibri Light" w:cs="Calibri Light"/>
                                 <w:color w:val="A6A6A6" w:themeColor="background1" w:themeShade="A6"/>
                                 <w:sz w:val="32"/>
@@ -223,7 +223,7 @@
                             <w:pPr>
                               <w:jc w:val="center"/>
                               <w:rPr>
-                                <w:rStyle w:val="SubtleReference"/>
+                                <w:rStyle w:val="Referenciasutil"/>
                                 <w:rFonts w:ascii="Calibri Light" w:eastAsiaTheme="minorHAnsi" w:hAnsi="Calibri Light" w:cs="Calibri Light"/>
                                 <w:color w:val="A6A6A6" w:themeColor="background1" w:themeShade="A6"/>
                                 <w:sz w:val="32"/>
@@ -233,7 +233,7 @@
                             </w:pPr>
                             <w:r>
                               <w:rPr>
-                                <w:rStyle w:val="SubtleReference"/>
+                                <w:rStyle w:val="Referenciasutil"/>
                                 <w:rFonts w:ascii="Calibri Light" w:eastAsiaTheme="minorHAnsi" w:hAnsi="Calibri Light" w:cs="Calibri Light"/>
                                 <w:color w:val="A6A6A6" w:themeColor="background1" w:themeShade="A6"/>
                                 <w:sz w:val="32"/>
@@ -244,7 +244,7 @@
                             </w:r>
                             <w:r>
                               <w:rPr>
-                                <w:rStyle w:val="SubtleReference"/>
+                                <w:rStyle w:val="Referenciasutil"/>
                                 <w:rFonts w:ascii="Calibri Light" w:eastAsiaTheme="minorHAnsi" w:hAnsi="Calibri Light" w:cs="Calibri Light"/>
                                 <w:color w:val="A6A6A6" w:themeColor="background1" w:themeShade="A6"/>
                                 <w:sz w:val="32"/>
@@ -258,33 +258,59 @@
                             <w:pPr>
                               <w:jc w:val="center"/>
                               <w:rPr>
-                                <w:rStyle w:val="SubtleReference"/>
+                                <w:rStyle w:val="Referenciasutil"/>
                                 <w:rFonts w:ascii="Calibri Light" w:eastAsiaTheme="minorHAnsi" w:hAnsi="Calibri Light" w:cs="Calibri Light"/>
                                 <w:color w:val="A6A6A6" w:themeColor="background1" w:themeShade="A6"/>
                                 <w:sz w:val="32"/>
                                 <w:szCs w:val="32"/>
-                                <w:lang w:eastAsia="en-US"/>
+                                <w:lang w:val="es-MX" w:eastAsia="en-US"/>
                               </w:rPr>
                             </w:pPr>
+                            <w:proofErr w:type="spellStart"/>
                             <w:r>
                               <w:rPr>
-                                <w:rStyle w:val="SubtleReference"/>
+                                <w:rStyle w:val="Referenciasutil"/>
                                 <w:rFonts w:ascii="Calibri Light" w:eastAsiaTheme="minorHAnsi" w:hAnsi="Calibri Light" w:cs="Calibri Light"/>
                                 <w:color w:val="A6A6A6" w:themeColor="background1" w:themeShade="A6"/>
                                 <w:sz w:val="32"/>
                                 <w:szCs w:val="32"/>
-                                <w:lang w:eastAsia="en-US"/>
+                                <w:lang w:val="es-MX" w:eastAsia="en-US"/>
                               </w:rPr>
-                              <w:t>Postman, Insomnium</w:t>
+                              <w:t>Postman</w:t>
                             </w:r>
+                            <w:proofErr w:type="spellEnd"/>
                             <w:r>
                               <w:rPr>
-                                <w:rStyle w:val="SubtleReference"/>
+                                <w:rStyle w:val="Referenciasutil"/>
                                 <w:rFonts w:ascii="Calibri Light" w:eastAsiaTheme="minorHAnsi" w:hAnsi="Calibri Light" w:cs="Calibri Light"/>
                                 <w:color w:val="A6A6A6" w:themeColor="background1" w:themeShade="A6"/>
                                 <w:sz w:val="32"/>
                                 <w:szCs w:val="32"/>
-                                <w:lang w:eastAsia="en-US"/>
+                                <w:lang w:val="es-MX" w:eastAsia="en-US"/>
+                              </w:rPr>
+                              <w:t xml:space="preserve">, </w:t>
+                            </w:r>
+                            <w:proofErr w:type="spellStart"/>
+                            <w:r>
+                              <w:rPr>
+                                <w:rStyle w:val="Referenciasutil"/>
+                                <w:rFonts w:ascii="Calibri Light" w:eastAsiaTheme="minorHAnsi" w:hAnsi="Calibri Light" w:cs="Calibri Light"/>
+                                <w:color w:val="A6A6A6" w:themeColor="background1" w:themeShade="A6"/>
+                                <w:sz w:val="32"/>
+                                <w:szCs w:val="32"/>
+                                <w:lang w:val="es-MX" w:eastAsia="en-US"/>
+                              </w:rPr>
+                              <w:t>Insomnium</w:t>
+                            </w:r>
+                            <w:proofErr w:type="spellEnd"/>
+                            <w:r>
+                              <w:rPr>
+                                <w:rStyle w:val="Referenciasutil"/>
+                                <w:rFonts w:ascii="Calibri Light" w:eastAsiaTheme="minorHAnsi" w:hAnsi="Calibri Light" w:cs="Calibri Light"/>
+                                <w:color w:val="A6A6A6" w:themeColor="background1" w:themeShade="A6"/>
+                                <w:sz w:val="32"/>
+                                <w:szCs w:val="32"/>
+                                <w:lang w:val="es-MX" w:eastAsia="en-US"/>
                               </w:rPr>
                               <w:t>, Python, etc.</w:t>
                             </w:r>
@@ -295,6 +321,7 @@
                               <w:rPr>
                                 <w:rFonts w:ascii="Calibri Light" w:hAnsi="Calibri Light" w:cs="Calibri Light"/>
                                 <w:sz w:val="20"/>
+                                <w:lang w:val="es-MX"/>
                               </w:rPr>
                             </w:pPr>
                           </w:p>
@@ -549,7 +576,7 @@
                       <w:pPr>
                         <w:jc w:val="center"/>
                         <w:rPr>
-                          <w:rStyle w:val="SubtleReference"/>
+                          <w:rStyle w:val="Referenciasutil"/>
                           <w:rFonts w:ascii="Calibri Light" w:eastAsiaTheme="minorHAnsi" w:hAnsi="Calibri Light" w:cs="Calibri Light"/>
                           <w:color w:val="A6A6A6" w:themeColor="background1" w:themeShade="A6"/>
                           <w:sz w:val="32"/>
@@ -559,7 +586,7 @@
                       </w:pPr>
                       <w:r>
                         <w:rPr>
-                          <w:rStyle w:val="SubtleReference"/>
+                          <w:rStyle w:val="Referenciasutil"/>
                           <w:rFonts w:ascii="Calibri Light" w:eastAsiaTheme="minorHAnsi" w:hAnsi="Calibri Light" w:cs="Calibri Light"/>
                           <w:color w:val="A6A6A6" w:themeColor="background1" w:themeShade="A6"/>
                           <w:sz w:val="32"/>
@@ -573,7 +600,7 @@
                       <w:pPr>
                         <w:jc w:val="center"/>
                         <w:rPr>
-                          <w:rStyle w:val="SubtleReference"/>
+                          <w:rStyle w:val="Referenciasutil"/>
                           <w:rFonts w:ascii="Calibri Light" w:eastAsiaTheme="minorHAnsi" w:hAnsi="Calibri Light" w:cs="Calibri Light"/>
                           <w:color w:val="A6A6A6" w:themeColor="background1" w:themeShade="A6"/>
                           <w:sz w:val="32"/>
@@ -583,7 +610,7 @@
                       </w:pPr>
                       <w:r>
                         <w:rPr>
-                          <w:rStyle w:val="SubtleReference"/>
+                          <w:rStyle w:val="Referenciasutil"/>
                           <w:rFonts w:ascii="Calibri Light" w:eastAsiaTheme="minorHAnsi" w:hAnsi="Calibri Light" w:cs="Calibri Light"/>
                           <w:color w:val="A6A6A6" w:themeColor="background1" w:themeShade="A6"/>
                           <w:sz w:val="32"/>
@@ -594,7 +621,7 @@
                       </w:r>
                       <w:r>
                         <w:rPr>
-                          <w:rStyle w:val="SubtleReference"/>
+                          <w:rStyle w:val="Referenciasutil"/>
                           <w:rFonts w:ascii="Calibri Light" w:eastAsiaTheme="minorHAnsi" w:hAnsi="Calibri Light" w:cs="Calibri Light"/>
                           <w:color w:val="A6A6A6" w:themeColor="background1" w:themeShade="A6"/>
                           <w:sz w:val="32"/>
@@ -608,33 +635,59 @@
                       <w:pPr>
                         <w:jc w:val="center"/>
                         <w:rPr>
-                          <w:rStyle w:val="SubtleReference"/>
+                          <w:rStyle w:val="Referenciasutil"/>
                           <w:rFonts w:ascii="Calibri Light" w:eastAsiaTheme="minorHAnsi" w:hAnsi="Calibri Light" w:cs="Calibri Light"/>
                           <w:color w:val="A6A6A6" w:themeColor="background1" w:themeShade="A6"/>
                           <w:sz w:val="32"/>
                           <w:szCs w:val="32"/>
-                          <w:lang w:eastAsia="en-US"/>
+                          <w:lang w:val="es-MX" w:eastAsia="en-US"/>
                         </w:rPr>
                       </w:pPr>
+                      <w:proofErr w:type="spellStart"/>
                       <w:r>
                         <w:rPr>
-                          <w:rStyle w:val="SubtleReference"/>
+                          <w:rStyle w:val="Referenciasutil"/>
                           <w:rFonts w:ascii="Calibri Light" w:eastAsiaTheme="minorHAnsi" w:hAnsi="Calibri Light" w:cs="Calibri Light"/>
                           <w:color w:val="A6A6A6" w:themeColor="background1" w:themeShade="A6"/>
                           <w:sz w:val="32"/>
                           <w:szCs w:val="32"/>
-                          <w:lang w:eastAsia="en-US"/>
+                          <w:lang w:val="es-MX" w:eastAsia="en-US"/>
                         </w:rPr>
-                        <w:t>Postman, Insomnium</w:t>
+                        <w:t>Postman</w:t>
                       </w:r>
+                      <w:proofErr w:type="spellEnd"/>
                       <w:r>
                         <w:rPr>
-                          <w:rStyle w:val="SubtleReference"/>
+                          <w:rStyle w:val="Referenciasutil"/>
                           <w:rFonts w:ascii="Calibri Light" w:eastAsiaTheme="minorHAnsi" w:hAnsi="Calibri Light" w:cs="Calibri Light"/>
                           <w:color w:val="A6A6A6" w:themeColor="background1" w:themeShade="A6"/>
                           <w:sz w:val="32"/>
                           <w:szCs w:val="32"/>
-                          <w:lang w:eastAsia="en-US"/>
+                          <w:lang w:val="es-MX" w:eastAsia="en-US"/>
+                        </w:rPr>
+                        <w:t xml:space="preserve">, </w:t>
+                      </w:r>
+                      <w:proofErr w:type="spellStart"/>
+                      <w:r>
+                        <w:rPr>
+                          <w:rStyle w:val="Referenciasutil"/>
+                          <w:rFonts w:ascii="Calibri Light" w:eastAsiaTheme="minorHAnsi" w:hAnsi="Calibri Light" w:cs="Calibri Light"/>
+                          <w:color w:val="A6A6A6" w:themeColor="background1" w:themeShade="A6"/>
+                          <w:sz w:val="32"/>
+                          <w:szCs w:val="32"/>
+                          <w:lang w:val="es-MX" w:eastAsia="en-US"/>
+                        </w:rPr>
+                        <w:t>Insomnium</w:t>
+                      </w:r>
+                      <w:proofErr w:type="spellEnd"/>
+                      <w:r>
+                        <w:rPr>
+                          <w:rStyle w:val="Referenciasutil"/>
+                          <w:rFonts w:ascii="Calibri Light" w:eastAsiaTheme="minorHAnsi" w:hAnsi="Calibri Light" w:cs="Calibri Light"/>
+                          <w:color w:val="A6A6A6" w:themeColor="background1" w:themeShade="A6"/>
+                          <w:sz w:val="32"/>
+                          <w:szCs w:val="32"/>
+                          <w:lang w:val="es-MX" w:eastAsia="en-US"/>
                         </w:rPr>
                         <w:t>, Python, etc.</w:t>
                       </w:r>
@@ -645,6 +698,7 @@
                         <w:rPr>
                           <w:rFonts w:ascii="Calibri Light" w:hAnsi="Calibri Light" w:cs="Calibri Light"/>
                           <w:sz w:val="20"/>
+                          <w:lang w:val="es-MX"/>
                         </w:rPr>
                       </w:pPr>
                     </w:p>
@@ -783,7 +837,7 @@
       <w:sdtContent>
         <w:p>
           <w:pPr>
-            <w:pStyle w:val="TOCHeading"/>
+            <w:pStyle w:val="TtuloTDC"/>
             <w:rPr>
               <w:b w:val="0"/>
               <w:bCs/>
@@ -800,7 +854,7 @@
         </w:p>
         <w:p>
           <w:pPr>
-            <w:pStyle w:val="TOC1"/>
+            <w:pStyle w:val="TDC1"/>
             <w:tabs>
               <w:tab w:val="right" w:leader="dot" w:pos="9350"/>
             </w:tabs>
@@ -809,7 +863,7 @@
               <w:kern w:val="2"/>
               <w:sz w:val="24"/>
               <w:szCs w:val="24"/>
-              <w:lang w:eastAsia="en-US"/>
+              <w:lang w:val="es-MX" w:eastAsia="es-MX"/>
               <w14:ligatures w14:val="standardContextual"/>
             </w:rPr>
           </w:pPr>
@@ -822,10 +876,10 @@
           <w:r>
             <w:fldChar w:fldCharType="separate"/>
           </w:r>
-          <w:hyperlink w:anchor="_Toc198801200" w:history="1">
+          <w:hyperlink w:anchor="_Toc198850025" w:history="1">
             <w:r>
               <w:rPr>
-                <w:rStyle w:val="Hyperlink"/>
+                <w:rStyle w:val="Hipervnculo"/>
                 <w:noProof/>
               </w:rPr>
               <w:t>Backend Developer</w:t>
@@ -849,7 +903,7 @@
                 <w:noProof/>
                 <w:webHidden/>
               </w:rPr>
-              <w:instrText xml:space="preserve"> PAGEREF _Toc198801200 \h </w:instrText>
+              <w:instrText xml:space="preserve"> PAGEREF _Toc198850025 \h </w:instrText>
             </w:r>
             <w:r>
               <w:rPr>
@@ -882,7 +936,7 @@
         </w:p>
         <w:p>
           <w:pPr>
-            <w:pStyle w:val="TOC1"/>
+            <w:pStyle w:val="TDC1"/>
             <w:tabs>
               <w:tab w:val="right" w:leader="dot" w:pos="9350"/>
             </w:tabs>
@@ -891,14 +945,14 @@
               <w:kern w:val="2"/>
               <w:sz w:val="24"/>
               <w:szCs w:val="24"/>
-              <w:lang w:eastAsia="en-US"/>
+              <w:lang w:val="es-MX" w:eastAsia="es-MX"/>
               <w14:ligatures w14:val="standardContextual"/>
             </w:rPr>
           </w:pPr>
-          <w:hyperlink w:anchor="_Toc198801201" w:history="1">
+          <w:hyperlink w:anchor="_Toc198850026" w:history="1">
             <w:r>
               <w:rPr>
-                <w:rStyle w:val="Hyperlink"/>
+                <w:rStyle w:val="Hipervnculo"/>
                 <w:noProof/>
               </w:rPr>
               <w:t>Backend, Frontend y Fullstack Developer</w:t>
@@ -922,7 +976,7 @@
                 <w:noProof/>
                 <w:webHidden/>
               </w:rPr>
-              <w:instrText xml:space="preserve"> PAGEREF _Toc198801201 \h </w:instrText>
+              <w:instrText xml:space="preserve"> PAGEREF _Toc198850026 \h </w:instrText>
             </w:r>
             <w:r>
               <w:rPr>
@@ -955,7 +1009,7 @@
         </w:p>
         <w:p>
           <w:pPr>
-            <w:pStyle w:val="TOC2"/>
+            <w:pStyle w:val="TDC2"/>
             <w:tabs>
               <w:tab w:val="right" w:leader="dot" w:pos="9350"/>
             </w:tabs>
@@ -964,21 +1018,21 @@
               <w:kern w:val="2"/>
               <w:sz w:val="24"/>
               <w:szCs w:val="24"/>
-              <w:lang w:eastAsia="en-US"/>
+              <w:lang w:val="es-MX" w:eastAsia="es-MX"/>
               <w14:ligatures w14:val="standardContextual"/>
             </w:rPr>
           </w:pPr>
-          <w:hyperlink w:anchor="_Toc198801202" w:history="1">
+          <w:hyperlink w:anchor="_Toc198850027" w:history="1">
             <w:r>
               <w:rPr>
-                <w:rStyle w:val="Hyperlink"/>
+                <w:rStyle w:val="Hipervnculo"/>
                 <w:noProof/>
               </w:rPr>
               <w:t xml:space="preserve">Cómo se Construye el Backend: </w:t>
             </w:r>
             <w:r>
               <w:rPr>
-                <w:rStyle w:val="Hyperlink"/>
+                <w:rStyle w:val="Hipervnculo"/>
                 <w:b/>
                 <w:noProof/>
               </w:rPr>
@@ -1003,7 +1057,7 @@
                 <w:noProof/>
                 <w:webHidden/>
               </w:rPr>
-              <w:instrText xml:space="preserve"> PAGEREF _Toc198801202 \h </w:instrText>
+              <w:instrText xml:space="preserve"> PAGEREF _Toc198850027 \h </w:instrText>
             </w:r>
             <w:r>
               <w:rPr>
@@ -1036,7 +1090,7 @@
         </w:p>
         <w:p>
           <w:pPr>
-            <w:pStyle w:val="TOC3"/>
+            <w:pStyle w:val="TDC3"/>
             <w:tabs>
               <w:tab w:val="right" w:leader="dot" w:pos="9350"/>
             </w:tabs>
@@ -1045,14 +1099,14 @@
               <w:kern w:val="2"/>
               <w:sz w:val="24"/>
               <w:szCs w:val="24"/>
-              <w:lang w:eastAsia="en-US"/>
+              <w:lang w:val="es-MX" w:eastAsia="es-MX"/>
               <w14:ligatures w14:val="standardContextual"/>
             </w:rPr>
           </w:pPr>
-          <w:hyperlink w:anchor="_Toc198801203" w:history="1">
+          <w:hyperlink w:anchor="_Toc198850028" w:history="1">
             <w:r>
               <w:rPr>
-                <w:rStyle w:val="Hyperlink"/>
+                <w:rStyle w:val="Hipervnculo"/>
                 <w:noProof/>
               </w:rPr>
               <w:t>HTTP: HyperText Transfer Protocol</w:t>
@@ -1076,7 +1130,7 @@
                 <w:noProof/>
                 <w:webHidden/>
               </w:rPr>
-              <w:instrText xml:space="preserve"> PAGEREF _Toc198801203 \h </w:instrText>
+              <w:instrText xml:space="preserve"> PAGEREF _Toc198850028 \h </w:instrText>
             </w:r>
             <w:r>
               <w:rPr>
@@ -1109,7 +1163,7 @@
         </w:p>
         <w:p>
           <w:pPr>
-            <w:pStyle w:val="TOC3"/>
+            <w:pStyle w:val="TDC3"/>
             <w:tabs>
               <w:tab w:val="right" w:leader="dot" w:pos="9350"/>
             </w:tabs>
@@ -1118,14 +1172,14 @@
               <w:kern w:val="2"/>
               <w:sz w:val="24"/>
               <w:szCs w:val="24"/>
-              <w:lang w:eastAsia="en-US"/>
+              <w:lang w:val="es-MX" w:eastAsia="es-MX"/>
               <w14:ligatures w14:val="standardContextual"/>
             </w:rPr>
           </w:pPr>
-          <w:hyperlink w:anchor="_Toc198801204" w:history="1">
+          <w:hyperlink w:anchor="_Toc198850029" w:history="1">
             <w:r>
               <w:rPr>
-                <w:rStyle w:val="Hyperlink"/>
+                <w:rStyle w:val="Hipervnculo"/>
                 <w:noProof/>
               </w:rPr>
               <w:t>Estructura REST: API con Protocolo HTTP</w:t>
@@ -1149,7 +1203,7 @@
                 <w:noProof/>
                 <w:webHidden/>
               </w:rPr>
-              <w:instrText xml:space="preserve"> PAGEREF _Toc198801204 \h </w:instrText>
+              <w:instrText xml:space="preserve"> PAGEREF _Toc198850029 \h </w:instrText>
             </w:r>
             <w:r>
               <w:rPr>
@@ -1182,7 +1236,7 @@
         </w:p>
         <w:p>
           <w:pPr>
-            <w:pStyle w:val="TOC2"/>
+            <w:pStyle w:val="TDC2"/>
             <w:tabs>
               <w:tab w:val="right" w:leader="dot" w:pos="9350"/>
             </w:tabs>
@@ -1191,41 +1245,41 @@
               <w:kern w:val="2"/>
               <w:sz w:val="24"/>
               <w:szCs w:val="24"/>
-              <w:lang w:eastAsia="en-US"/>
+              <w:lang w:val="es-MX" w:eastAsia="es-MX"/>
               <w14:ligatures w14:val="standardContextual"/>
             </w:rPr>
           </w:pPr>
-          <w:hyperlink w:anchor="_Toc198801205" w:history="1">
+          <w:hyperlink w:anchor="_Toc198850030" w:history="1">
             <w:r>
               <w:rPr>
-                <w:rStyle w:val="Hyperlink"/>
+                <w:rStyle w:val="Hipervnculo"/>
                 <w:noProof/>
               </w:rPr>
               <w:t xml:space="preserve">API Testing: </w:t>
             </w:r>
             <w:r>
               <w:rPr>
-                <w:rStyle w:val="Hyperlink"/>
+                <w:rStyle w:val="Hipervnculo"/>
                 <w:b/>
                 <w:noProof/>
               </w:rPr>
-              <w:t>Insomni</w:t>
+              <w:t xml:space="preserve">Insomnia y </w:t>
             </w:r>
             <w:r>
               <w:rPr>
-                <w:rStyle w:val="Hyperlink"/>
+                <w:rStyle w:val="Hipervnculo"/>
                 <w:b/>
                 <w:noProof/>
               </w:rPr>
-              <w:t>a</w:t>
+              <w:t>P</w:t>
             </w:r>
             <w:r>
               <w:rPr>
-                <w:rStyle w:val="Hyperlink"/>
+                <w:rStyle w:val="Hipervnculo"/>
                 <w:b/>
                 <w:noProof/>
               </w:rPr>
-              <w:t xml:space="preserve"> y Postman</w:t>
+              <w:t>ostman</w:t>
             </w:r>
             <w:r>
               <w:rPr>
@@ -1246,7 +1300,7 @@
                 <w:noProof/>
                 <w:webHidden/>
               </w:rPr>
-              <w:instrText xml:space="preserve"> PAGEREF _Toc198801205 \h </w:instrText>
+              <w:instrText xml:space="preserve"> PAGEREF _Toc198850030 \h </w:instrText>
             </w:r>
             <w:r>
               <w:rPr>
@@ -1279,7 +1333,7 @@
         </w:p>
         <w:p>
           <w:pPr>
-            <w:pStyle w:val="TOC1"/>
+            <w:pStyle w:val="TDC1"/>
             <w:tabs>
               <w:tab w:val="right" w:leader="dot" w:pos="9350"/>
             </w:tabs>
@@ -1288,14 +1342,14 @@
               <w:kern w:val="2"/>
               <w:sz w:val="24"/>
               <w:szCs w:val="24"/>
-              <w:lang w:eastAsia="en-US"/>
+              <w:lang w:val="es-MX" w:eastAsia="es-MX"/>
               <w14:ligatures w14:val="standardContextual"/>
             </w:rPr>
           </w:pPr>
-          <w:hyperlink w:anchor="_Toc198801206" w:history="1">
+          <w:hyperlink w:anchor="_Toc198850031" w:history="1">
             <w:r>
               <w:rPr>
-                <w:rStyle w:val="Hyperlink"/>
+                <w:rStyle w:val="Hipervnculo"/>
                 <w:noProof/>
               </w:rPr>
               <w:t>Referencias</w:t>
@@ -1319,7 +1373,7 @@
                 <w:noProof/>
                 <w:webHidden/>
               </w:rPr>
-              <w:instrText xml:space="preserve"> PAGEREF _Toc198801206 \h </w:instrText>
+              <w:instrText xml:space="preserve"> PAGEREF _Toc198850031 \h </w:instrText>
             </w:r>
             <w:r>
               <w:rPr>
@@ -1339,7 +1393,7 @@
                 <w:noProof/>
                 <w:webHidden/>
               </w:rPr>
-              <w:t>8</w:t>
+              <w:t>13</w:t>
             </w:r>
             <w:r>
               <w:rPr>
@@ -1380,9 +1434,9 @@
     </w:p>
     <w:p>
       <w:pPr>
-        <w:pStyle w:val="Heading1"/>
-      </w:pPr>
-      <w:bookmarkStart w:id="0" w:name="_Toc198801200"/>
+        <w:pStyle w:val="Ttulo1"/>
+      </w:pPr>
+      <w:bookmarkStart w:id="0" w:name="_Toc198850025"/>
       <w:proofErr w:type="spellStart"/>
       <w:r>
         <w:lastRenderedPageBreak/>
@@ -1516,7 +1570,7 @@
     </w:p>
     <w:p>
       <w:pPr>
-        <w:pStyle w:val="ListParagraph"/>
+        <w:pStyle w:val="Prrafodelista"/>
         <w:numPr>
           <w:ilvl w:val="0"/>
           <w:numId w:val="15"/>
@@ -1566,7 +1620,7 @@
     </w:p>
     <w:p>
       <w:pPr>
-        <w:pStyle w:val="ListParagraph"/>
+        <w:pStyle w:val="Prrafodelista"/>
         <w:numPr>
           <w:ilvl w:val="0"/>
           <w:numId w:val="15"/>
@@ -1767,9 +1821,9 @@
     </w:p>
     <w:p>
       <w:pPr>
-        <w:pStyle w:val="Heading1"/>
-      </w:pPr>
-      <w:bookmarkStart w:id="1" w:name="_Toc198801201"/>
+        <w:pStyle w:val="Ttulo1"/>
+      </w:pPr>
+      <w:bookmarkStart w:id="1" w:name="_Toc198850026"/>
       <w:proofErr w:type="spellStart"/>
       <w:r>
         <w:t>Backend</w:t>
@@ -1803,7 +1857,7 @@
     </w:p>
     <w:p>
       <w:pPr>
-        <w:pStyle w:val="ListParagraph"/>
+        <w:pStyle w:val="Prrafodelista"/>
         <w:numPr>
           <w:ilvl w:val="0"/>
           <w:numId w:val="16"/>
@@ -1965,7 +2019,7 @@
     </w:p>
     <w:p>
       <w:pPr>
-        <w:pStyle w:val="ListParagraph"/>
+        <w:pStyle w:val="Prrafodelista"/>
         <w:numPr>
           <w:ilvl w:val="1"/>
           <w:numId w:val="16"/>
@@ -2383,7 +2437,7 @@
     </w:p>
     <w:p>
       <w:pPr>
-        <w:pStyle w:val="ListParagraph"/>
+        <w:pStyle w:val="Prrafodelista"/>
         <w:numPr>
           <w:ilvl w:val="0"/>
           <w:numId w:val="16"/>
@@ -2511,7 +2565,7 @@
     </w:p>
     <w:p>
       <w:pPr>
-        <w:pStyle w:val="ListParagraph"/>
+        <w:pStyle w:val="Prrafodelista"/>
         <w:numPr>
           <w:ilvl w:val="1"/>
           <w:numId w:val="16"/>
@@ -2626,7 +2680,7 @@
     </w:p>
     <w:p>
       <w:pPr>
-        <w:pStyle w:val="ListParagraph"/>
+        <w:pStyle w:val="Prrafodelista"/>
         <w:numPr>
           <w:ilvl w:val="2"/>
           <w:numId w:val="16"/>
@@ -2732,7 +2786,7 @@
     </w:p>
     <w:p>
       <w:pPr>
-        <w:pStyle w:val="ListParagraph"/>
+        <w:pStyle w:val="Prrafodelista"/>
         <w:numPr>
           <w:ilvl w:val="2"/>
           <w:numId w:val="16"/>
@@ -2786,7 +2840,7 @@
     </w:p>
     <w:p>
       <w:pPr>
-        <w:pStyle w:val="ListParagraph"/>
+        <w:pStyle w:val="Prrafodelista"/>
         <w:numPr>
           <w:ilvl w:val="2"/>
           <w:numId w:val="16"/>
@@ -2846,7 +2900,7 @@
     </w:p>
     <w:p>
       <w:pPr>
-        <w:pStyle w:val="ListParagraph"/>
+        <w:pStyle w:val="Prrafodelista"/>
         <w:numPr>
           <w:ilvl w:val="1"/>
           <w:numId w:val="16"/>
@@ -2910,7 +2964,7 @@
     </w:p>
     <w:p>
       <w:pPr>
-        <w:pStyle w:val="ListParagraph"/>
+        <w:pStyle w:val="Prrafodelista"/>
         <w:numPr>
           <w:ilvl w:val="2"/>
           <w:numId w:val="16"/>
@@ -2950,7 +3004,7 @@
     </w:p>
     <w:p>
       <w:pPr>
-        <w:pStyle w:val="ListParagraph"/>
+        <w:pStyle w:val="Prrafodelista"/>
         <w:numPr>
           <w:ilvl w:val="2"/>
           <w:numId w:val="16"/>
@@ -2990,7 +3044,7 @@
     </w:p>
     <w:p>
       <w:pPr>
-        <w:pStyle w:val="ListParagraph"/>
+        <w:pStyle w:val="Prrafodelista"/>
         <w:numPr>
           <w:ilvl w:val="2"/>
           <w:numId w:val="16"/>
@@ -3098,7 +3152,7 @@
     </w:p>
     <w:p>
       <w:pPr>
-        <w:pStyle w:val="ListParagraph"/>
+        <w:pStyle w:val="Prrafodelista"/>
         <w:numPr>
           <w:ilvl w:val="1"/>
           <w:numId w:val="16"/>
@@ -3294,9 +3348,9 @@
     </w:p>
     <w:p>
       <w:pPr>
-        <w:pStyle w:val="Heading2"/>
-      </w:pPr>
-      <w:bookmarkStart w:id="2" w:name="_Toc198801202"/>
+        <w:pStyle w:val="Ttulo2"/>
+      </w:pPr>
+      <w:bookmarkStart w:id="2" w:name="_Toc198850027"/>
       <w:r>
         <w:lastRenderedPageBreak/>
         <w:t xml:space="preserve">Cómo se Construye el </w:t>
@@ -3482,7 +3536,7 @@
     </w:p>
     <w:p>
       <w:pPr>
-        <w:pStyle w:val="ListParagraph"/>
+        <w:pStyle w:val="Prrafodelista"/>
         <w:numPr>
           <w:ilvl w:val="0"/>
           <w:numId w:val="16"/>
@@ -3602,7 +3656,7 @@
     </w:p>
     <w:p>
       <w:pPr>
-        <w:pStyle w:val="ListParagraph"/>
+        <w:pStyle w:val="Prrafodelista"/>
         <w:numPr>
           <w:ilvl w:val="0"/>
           <w:numId w:val="16"/>
@@ -3654,7 +3708,7 @@
     </w:p>
     <w:p>
       <w:pPr>
-        <w:pStyle w:val="ListParagraph"/>
+        <w:pStyle w:val="Prrafodelista"/>
         <w:numPr>
           <w:ilvl w:val="0"/>
           <w:numId w:val="16"/>
@@ -3700,7 +3754,7 @@
     </w:p>
     <w:p>
       <w:pPr>
-        <w:pStyle w:val="ListParagraph"/>
+        <w:pStyle w:val="Prrafodelista"/>
         <w:numPr>
           <w:ilvl w:val="0"/>
           <w:numId w:val="16"/>
@@ -3746,7 +3800,7 @@
     </w:p>
     <w:p>
       <w:pPr>
-        <w:pStyle w:val="ListParagraph"/>
+        <w:pStyle w:val="Prrafodelista"/>
         <w:numPr>
           <w:ilvl w:val="1"/>
           <w:numId w:val="16"/>
@@ -3806,7 +3860,7 @@
     </w:p>
     <w:p>
       <w:pPr>
-        <w:pStyle w:val="ListParagraph"/>
+        <w:pStyle w:val="Prrafodelista"/>
         <w:numPr>
           <w:ilvl w:val="1"/>
           <w:numId w:val="16"/>
@@ -3860,7 +3914,7 @@
     </w:p>
     <w:p>
       <w:pPr>
-        <w:pStyle w:val="ListParagraph"/>
+        <w:pStyle w:val="Prrafodelista"/>
         <w:numPr>
           <w:ilvl w:val="1"/>
           <w:numId w:val="16"/>
@@ -4149,9 +4203,9 @@
     </w:p>
     <w:p>
       <w:pPr>
-        <w:pStyle w:val="Heading3"/>
-      </w:pPr>
-      <w:bookmarkStart w:id="3" w:name="_Toc198801203"/>
+        <w:pStyle w:val="Ttulo3"/>
+      </w:pPr>
+      <w:bookmarkStart w:id="3" w:name="_Toc198850028"/>
       <w:r>
         <w:t xml:space="preserve">HTTP: </w:t>
       </w:r>
@@ -4281,7 +4335,7 @@
     </w:p>
     <w:p>
       <w:pPr>
-        <w:pStyle w:val="ListParagraph"/>
+        <w:pStyle w:val="Prrafodelista"/>
         <w:numPr>
           <w:ilvl w:val="0"/>
           <w:numId w:val="17"/>
@@ -4339,7 +4393,7 @@
     </w:p>
     <w:p>
       <w:pPr>
-        <w:pStyle w:val="ListParagraph"/>
+        <w:pStyle w:val="Prrafodelista"/>
         <w:numPr>
           <w:ilvl w:val="0"/>
           <w:numId w:val="17"/>
@@ -4419,7 +4473,7 @@
     </w:p>
     <w:p>
       <w:pPr>
-        <w:pStyle w:val="ListParagraph"/>
+        <w:pStyle w:val="Prrafodelista"/>
         <w:numPr>
           <w:ilvl w:val="0"/>
           <w:numId w:val="17"/>
@@ -4509,7 +4563,7 @@
     </w:p>
     <w:p>
       <w:pPr>
-        <w:pStyle w:val="ListParagraph"/>
+        <w:pStyle w:val="Prrafodelista"/>
         <w:numPr>
           <w:ilvl w:val="1"/>
           <w:numId w:val="17"/>
@@ -4536,6 +4590,7 @@
           <w:b/>
           <w:bCs/>
           <w:szCs w:val="22"/>
+          <w:lang w:val="es-MX"/>
         </w:rPr>
         <w:t>:</w:t>
       </w:r>
@@ -4543,6 +4598,7 @@
         <w:rPr>
           <w:rFonts w:cstheme="minorHAnsi"/>
           <w:szCs w:val="22"/>
+          <w:lang w:val="es-MX"/>
         </w:rPr>
         <w:t xml:space="preserve"> </w:t>
       </w:r>
@@ -4581,7 +4637,7 @@
     </w:p>
     <w:p>
       <w:pPr>
-        <w:pStyle w:val="ListParagraph"/>
+        <w:pStyle w:val="Prrafodelista"/>
         <w:numPr>
           <w:ilvl w:val="1"/>
           <w:numId w:val="17"/>
@@ -4832,7 +4888,7 @@
     </w:p>
     <w:p>
       <w:pPr>
-        <w:pStyle w:val="ListParagraph"/>
+        <w:pStyle w:val="Prrafodelista"/>
         <w:numPr>
           <w:ilvl w:val="0"/>
           <w:numId w:val="18"/>
@@ -4918,7 +4974,7 @@
     </w:p>
     <w:p>
       <w:pPr>
-        <w:pStyle w:val="ListParagraph"/>
+        <w:pStyle w:val="Prrafodelista"/>
         <w:numPr>
           <w:ilvl w:val="1"/>
           <w:numId w:val="18"/>
@@ -4987,6 +5043,7 @@
         <w:rPr>
           <w:rFonts w:cstheme="minorHAnsi"/>
           <w:szCs w:val="22"/>
+          <w:lang w:val="es-MX"/>
         </w:rPr>
         <w:t xml:space="preserve">= </w:t>
       </w:r>
@@ -5009,7 +5066,7 @@
     </w:p>
     <w:p>
       <w:pPr>
-        <w:pStyle w:val="ListParagraph"/>
+        <w:pStyle w:val="Prrafodelista"/>
         <w:numPr>
           <w:ilvl w:val="1"/>
           <w:numId w:val="18"/>
@@ -5073,7 +5130,7 @@
     </w:p>
     <w:p>
       <w:pPr>
-        <w:pStyle w:val="ListParagraph"/>
+        <w:pStyle w:val="Prrafodelista"/>
         <w:numPr>
           <w:ilvl w:val="1"/>
           <w:numId w:val="18"/>
@@ -5139,7 +5196,7 @@
     </w:p>
     <w:p>
       <w:pPr>
-        <w:pStyle w:val="ListParagraph"/>
+        <w:pStyle w:val="Prrafodelista"/>
         <w:numPr>
           <w:ilvl w:val="1"/>
           <w:numId w:val="18"/>
@@ -5221,7 +5278,7 @@
     </w:p>
     <w:p>
       <w:pPr>
-        <w:pStyle w:val="ListParagraph"/>
+        <w:pStyle w:val="Prrafodelista"/>
         <w:numPr>
           <w:ilvl w:val="1"/>
           <w:numId w:val="18"/>
@@ -5347,12 +5404,24 @@
       <w:hyperlink r:id="rId22" w:history="1">
         <w:r>
           <w:rPr>
-            <w:rStyle w:val="Hyperlink"/>
+            <w:rStyle w:val="Hipervnculo"/>
             <w:rFonts w:cstheme="minorHAnsi"/>
             <w:szCs w:val="22"/>
+            <w:lang w:val="es-MX"/>
           </w:rPr>
-          <w:t>HTTP Cats</w:t>
+          <w:t xml:space="preserve">HTTP </w:t>
         </w:r>
+        <w:proofErr w:type="spellStart"/>
+        <w:r>
+          <w:rPr>
+            <w:rStyle w:val="Hipervnculo"/>
+            <w:rFonts w:cstheme="minorHAnsi"/>
+            <w:szCs w:val="22"/>
+            <w:lang w:val="es-MX"/>
+          </w:rPr>
+          <w:t>Cats</w:t>
+        </w:r>
+        <w:proofErr w:type="spellEnd"/>
       </w:hyperlink>
     </w:p>
     <w:p>
@@ -5437,9 +5506,9 @@
     </w:p>
     <w:p>
       <w:pPr>
-        <w:pStyle w:val="Heading3"/>
-      </w:pPr>
-      <w:bookmarkStart w:id="4" w:name="_Toc198801204"/>
+        <w:pStyle w:val="Ttulo3"/>
+      </w:pPr>
+      <w:bookmarkStart w:id="4" w:name="_Toc198850029"/>
       <w:r>
         <w:t xml:space="preserve">Estructura </w:t>
       </w:r>
@@ -5653,7 +5722,7 @@
     </w:p>
     <w:p>
       <w:pPr>
-        <w:pStyle w:val="ListParagraph"/>
+        <w:pStyle w:val="Prrafodelista"/>
         <w:numPr>
           <w:ilvl w:val="0"/>
           <w:numId w:val="18"/>
@@ -5715,7 +5784,7 @@
     </w:p>
     <w:p>
       <w:pPr>
-        <w:pStyle w:val="ListParagraph"/>
+        <w:pStyle w:val="Prrafodelista"/>
         <w:numPr>
           <w:ilvl w:val="0"/>
           <w:numId w:val="18"/>
@@ -5779,7 +5848,7 @@
     </w:p>
     <w:p>
       <w:pPr>
-        <w:pStyle w:val="ListParagraph"/>
+        <w:pStyle w:val="Prrafodelista"/>
         <w:numPr>
           <w:ilvl w:val="0"/>
           <w:numId w:val="18"/>
@@ -5861,7 +5930,7 @@
     </w:p>
     <w:p>
       <w:pPr>
-        <w:pStyle w:val="ListParagraph"/>
+        <w:pStyle w:val="Prrafodelista"/>
         <w:numPr>
           <w:ilvl w:val="0"/>
           <w:numId w:val="18"/>
@@ -6061,7 +6130,7 @@
     </w:p>
     <w:p>
       <w:pPr>
-        <w:pStyle w:val="ListParagraph"/>
+        <w:pStyle w:val="Prrafodelista"/>
         <w:numPr>
           <w:ilvl w:val="0"/>
           <w:numId w:val="19"/>
@@ -6093,7 +6162,7 @@
     </w:p>
     <w:p>
       <w:pPr>
-        <w:pStyle w:val="ListParagraph"/>
+        <w:pStyle w:val="Prrafodelista"/>
         <w:numPr>
           <w:ilvl w:val="0"/>
           <w:numId w:val="19"/>
@@ -6125,7 +6194,7 @@
     </w:p>
     <w:p>
       <w:pPr>
-        <w:pStyle w:val="ListParagraph"/>
+        <w:pStyle w:val="Prrafodelista"/>
         <w:numPr>
           <w:ilvl w:val="0"/>
           <w:numId w:val="19"/>
@@ -6155,7 +6224,7 @@
     </w:p>
     <w:p>
       <w:pPr>
-        <w:pStyle w:val="ListParagraph"/>
+        <w:pStyle w:val="Prrafodelista"/>
         <w:numPr>
           <w:ilvl w:val="0"/>
           <w:numId w:val="19"/>
@@ -6193,7 +6262,7 @@
     </w:p>
     <w:p>
       <w:pPr>
-        <w:pStyle w:val="ListParagraph"/>
+        <w:pStyle w:val="Prrafodelista"/>
         <w:numPr>
           <w:ilvl w:val="0"/>
           <w:numId w:val="19"/>
@@ -6246,9 +6315,9 @@
           <w:lang w:val="es-MX"/>
         </w:rPr>
         <w:drawing>
-          <wp:inline distT="0" distB="0" distL="0" distR="0" wp14:anchorId="17BF00C9" wp14:editId="79D9B7C4">
-            <wp:extent cx="5943600" cy="2513965"/>
-            <wp:effectExtent l="0" t="0" r="0" b="635"/>
+          <wp:inline distT="0" distB="0" distL="0" distR="0" wp14:anchorId="17BF00C9" wp14:editId="2DF64DD1">
+            <wp:extent cx="4474029" cy="1888428"/>
+            <wp:effectExtent l="0" t="0" r="3175" b="0"/>
             <wp:docPr id="944680420" name="Picture 1"/>
             <wp:cNvGraphicFramePr>
               <a:graphicFrameLocks xmlns:a="http://schemas.openxmlformats.org/drawingml/2006/main" noChangeAspect="1"/>
@@ -6260,8 +6329,404 @@
                     <pic:cNvPr id="944680420" name=""/>
                     <pic:cNvPicPr/>
                   </pic:nvPicPr>
+                  <pic:blipFill rotWithShape="1">
+                    <a:blip r:embed="rId26"/>
+                    <a:srcRect l="1099" r="1269" b="2573"/>
+                    <a:stretch/>
+                  </pic:blipFill>
+                  <pic:spPr bwMode="auto">
+                    <a:xfrm>
+                      <a:off x="0" y="0"/>
+                      <a:ext cx="4491618" cy="1895852"/>
+                    </a:xfrm>
+                    <a:prstGeom prst="rect">
+                      <a:avLst/>
+                    </a:prstGeom>
+                    <a:ln>
+                      <a:noFill/>
+                    </a:ln>
+                    <a:extLst>
+                      <a:ext uri="{53640926-AAD7-44D8-BBD7-CCE9431645EC}">
+                        <a14:shadowObscured xmlns:a14="http://schemas.microsoft.com/office/drawing/2010/main"/>
+                      </a:ext>
+                    </a:extLst>
+                  </pic:spPr>
+                </pic:pic>
+              </a:graphicData>
+            </a:graphic>
+          </wp:inline>
+        </w:drawing>
+      </w:r>
+    </w:p>
+    <w:p>
+      <w:pPr>
+        <w:rPr>
+          <w:rFonts w:cstheme="minorHAnsi"/>
+          <w:szCs w:val="22"/>
+          <w:lang w:val="es-MX"/>
+        </w:rPr>
+      </w:pPr>
+    </w:p>
+    <w:p>
+      <w:pPr>
+        <w:pStyle w:val="Ttulo2"/>
+        <w:rPr>
+          <w:lang w:val="es-MX"/>
+        </w:rPr>
+      </w:pPr>
+      <w:bookmarkStart w:id="5" w:name="_Toc198850030"/>
+      <w:r>
+        <w:t xml:space="preserve">API </w:t>
+      </w:r>
+      <w:proofErr w:type="spellStart"/>
+      <w:r>
+        <w:t>Testing</w:t>
+      </w:r>
+      <w:proofErr w:type="spellEnd"/>
+      <w:r>
+        <w:t xml:space="preserve">: </w:t>
+      </w:r>
+      <w:proofErr w:type="spellStart"/>
+      <w:r>
+        <w:rPr>
+          <w:b/>
+          <w:bCs w:val="0"/>
+        </w:rPr>
+        <w:t>Insomnia</w:t>
+      </w:r>
+      <w:proofErr w:type="spellEnd"/>
+      <w:r>
+        <w:rPr>
+          <w:b/>
+          <w:bCs w:val="0"/>
+        </w:rPr>
+        <w:t xml:space="preserve"> y </w:t>
+      </w:r>
+      <w:proofErr w:type="spellStart"/>
+      <w:r>
+        <w:rPr>
+          <w:b/>
+          <w:bCs w:val="0"/>
+        </w:rPr>
+        <w:t>Postman</w:t>
+      </w:r>
+      <w:bookmarkEnd w:id="5"/>
+      <w:proofErr w:type="spellEnd"/>
+    </w:p>
+    <w:p>
+      <w:pPr>
+        <w:rPr>
+          <w:rFonts w:cstheme="minorHAnsi"/>
+          <w:szCs w:val="22"/>
+          <w:lang w:val="es-MX"/>
+        </w:rPr>
+      </w:pPr>
+      <w:r>
+        <w:rPr>
+          <w:rFonts w:cstheme="minorHAnsi"/>
+          <w:szCs w:val="22"/>
+          <w:lang w:val="es-MX"/>
+        </w:rPr>
+        <w:t xml:space="preserve">Utilizaremos la herramienta de </w:t>
+      </w:r>
+      <w:proofErr w:type="spellStart"/>
+      <w:r>
+        <w:rPr>
+          <w:rFonts w:cstheme="minorHAnsi"/>
+          <w:szCs w:val="22"/>
+          <w:lang w:val="es-MX"/>
+        </w:rPr>
+        <w:t>Insomnia</w:t>
+      </w:r>
+      <w:proofErr w:type="spellEnd"/>
+      <w:r>
+        <w:rPr>
+          <w:rFonts w:cstheme="minorHAnsi"/>
+          <w:szCs w:val="22"/>
+          <w:lang w:val="es-MX"/>
+        </w:rPr>
+        <w:t xml:space="preserve"> y para testear una API de prueba de </w:t>
+      </w:r>
+      <w:proofErr w:type="spellStart"/>
+      <w:r>
+        <w:rPr>
+          <w:rFonts w:cstheme="minorHAnsi"/>
+          <w:szCs w:val="22"/>
+          <w:lang w:val="es-MX"/>
+        </w:rPr>
+        <w:t>Platzi</w:t>
+      </w:r>
+      <w:proofErr w:type="spellEnd"/>
+      <w:r>
+        <w:rPr>
+          <w:rFonts w:cstheme="minorHAnsi"/>
+          <w:szCs w:val="22"/>
+          <w:lang w:val="es-MX"/>
+        </w:rPr>
+        <w:t xml:space="preserve"> que se encuentra en el siguiente dominio: </w:t>
+      </w:r>
+      <w:hyperlink r:id="rId27" w:history="1">
+        <w:r>
+          <w:rPr>
+            <w:rStyle w:val="Hipervnculo"/>
+            <w:rFonts w:cstheme="minorHAnsi"/>
+            <w:szCs w:val="22"/>
+            <w:lang w:val="es-MX"/>
+          </w:rPr>
+          <w:t>https://fakeapi.platzi.com/</w:t>
+        </w:r>
+      </w:hyperlink>
+    </w:p>
+    <w:p>
+      <w:pPr>
+        <w:rPr>
+          <w:rFonts w:cstheme="minorHAnsi"/>
+          <w:szCs w:val="22"/>
+          <w:lang w:val="es-MX"/>
+        </w:rPr>
+      </w:pPr>
+      <w:r>
+        <w:rPr>
+          <w:rFonts w:cstheme="minorHAnsi"/>
+          <w:szCs w:val="22"/>
+          <w:lang w:val="es-MX"/>
+        </w:rPr>
+        <w:t xml:space="preserve">Esta API lo que muestra es una tienda en línea de mentira, la cual tiene productos, imágenes de productos, precios, categorías, etc. y utiliza una arquitectura REST, para utilizarla veremos su documentación y utilizaremos algunos de sus </w:t>
+      </w:r>
+      <w:proofErr w:type="spellStart"/>
+      <w:r>
+        <w:rPr>
+          <w:rFonts w:cstheme="minorHAnsi"/>
+          <w:szCs w:val="22"/>
+          <w:lang w:val="es-MX"/>
+        </w:rPr>
+        <w:t>endpoints</w:t>
+      </w:r>
+      <w:proofErr w:type="spellEnd"/>
+      <w:r>
+        <w:rPr>
+          <w:rFonts w:cstheme="minorHAnsi"/>
+          <w:szCs w:val="22"/>
+          <w:lang w:val="es-MX"/>
+        </w:rPr>
+        <w:t xml:space="preserve"> para ver cómo funciona la herramienta:</w:t>
+      </w:r>
+    </w:p>
+    <w:p>
+      <w:pPr>
+        <w:rPr>
+          <w:rFonts w:cstheme="minorHAnsi"/>
+          <w:szCs w:val="22"/>
+          <w:lang w:val="es-MX"/>
+        </w:rPr>
+      </w:pPr>
+      <w:r>
+        <w:rPr>
+          <w:rFonts w:cstheme="minorHAnsi"/>
+          <w:szCs w:val="22"/>
+          <w:lang w:val="es-MX"/>
+        </w:rPr>
+        <w:t xml:space="preserve">En las documentaciones de </w:t>
+      </w:r>
+      <w:proofErr w:type="spellStart"/>
+      <w:r>
+        <w:rPr>
+          <w:rFonts w:cstheme="minorHAnsi"/>
+          <w:szCs w:val="22"/>
+          <w:lang w:val="es-MX"/>
+        </w:rPr>
+        <w:t>APIs</w:t>
+      </w:r>
+      <w:proofErr w:type="spellEnd"/>
+      <w:r>
+        <w:rPr>
+          <w:rFonts w:cstheme="minorHAnsi"/>
+          <w:szCs w:val="22"/>
+          <w:lang w:val="es-MX"/>
+        </w:rPr>
+        <w:t xml:space="preserve"> lo que podremos ver será:</w:t>
+      </w:r>
+    </w:p>
+    <w:p>
+      <w:pPr>
+        <w:pStyle w:val="Prrafodelista"/>
+        <w:numPr>
+          <w:ilvl w:val="0"/>
+          <w:numId w:val="20"/>
+        </w:numPr>
+        <w:rPr>
+          <w:rFonts w:cstheme="minorHAnsi"/>
+          <w:szCs w:val="22"/>
+          <w:lang w:val="es-MX"/>
+        </w:rPr>
+      </w:pPr>
+      <w:r>
+        <w:rPr>
+          <w:rFonts w:cstheme="minorHAnsi"/>
+          <w:b/>
+          <w:bCs/>
+          <w:color w:val="0070C0"/>
+          <w:szCs w:val="22"/>
+          <w:lang w:val="es-MX"/>
+        </w:rPr>
+        <w:t>M</w:t>
+      </w:r>
+      <w:r>
+        <w:rPr>
+          <w:rFonts w:cstheme="minorHAnsi"/>
+          <w:b/>
+          <w:bCs/>
+          <w:color w:val="0070C0"/>
+          <w:szCs w:val="22"/>
+          <w:lang w:val="es-MX"/>
+        </w:rPr>
+        <w:t xml:space="preserve">étodo HTTP que </w:t>
+      </w:r>
+      <w:r>
+        <w:rPr>
+          <w:rFonts w:cstheme="minorHAnsi"/>
+          <w:b/>
+          <w:bCs/>
+          <w:color w:val="0070C0"/>
+          <w:szCs w:val="22"/>
+          <w:lang w:val="es-MX"/>
+        </w:rPr>
+        <w:t xml:space="preserve">se </w:t>
+      </w:r>
+      <w:r>
+        <w:rPr>
+          <w:rFonts w:cstheme="minorHAnsi"/>
+          <w:b/>
+          <w:bCs/>
+          <w:color w:val="0070C0"/>
+          <w:szCs w:val="22"/>
+          <w:lang w:val="es-MX"/>
+        </w:rPr>
+        <w:t>utiliza</w:t>
+      </w:r>
+      <w:r>
+        <w:rPr>
+          <w:rFonts w:cstheme="minorHAnsi"/>
+          <w:b/>
+          <w:bCs/>
+          <w:szCs w:val="22"/>
+          <w:lang w:val="es-MX"/>
+        </w:rPr>
+        <w:t xml:space="preserve"> </w:t>
+      </w:r>
+      <w:r>
+        <w:rPr>
+          <w:rFonts w:cstheme="minorHAnsi"/>
+          <w:b/>
+          <w:bCs/>
+          <w:color w:val="EE0000"/>
+          <w:szCs w:val="22"/>
+          <w:lang w:val="es-MX"/>
+        </w:rPr>
+        <w:t>+</w:t>
+      </w:r>
+      <w:r>
+        <w:rPr>
+          <w:rFonts w:cstheme="minorHAnsi"/>
+          <w:color w:val="EE0000"/>
+          <w:szCs w:val="22"/>
+          <w:lang w:val="es-MX"/>
+        </w:rPr>
+        <w:t xml:space="preserve"> </w:t>
+      </w:r>
+      <w:r>
+        <w:rPr>
+          <w:rFonts w:cstheme="minorHAnsi"/>
+          <w:szCs w:val="22"/>
+          <w:lang w:val="es-MX"/>
+        </w:rPr>
+        <w:t xml:space="preserve">el dominio </w:t>
+      </w:r>
+      <w:r>
+        <w:rPr>
+          <w:rFonts w:cstheme="minorHAnsi"/>
+          <w:b/>
+          <w:bCs/>
+          <w:color w:val="EE0000"/>
+          <w:szCs w:val="22"/>
+          <w:lang w:val="es-MX"/>
+        </w:rPr>
+        <w:t>+</w:t>
+      </w:r>
+      <w:r>
+        <w:rPr>
+          <w:rFonts w:cstheme="minorHAnsi"/>
+          <w:color w:val="EE0000"/>
+          <w:szCs w:val="22"/>
+          <w:lang w:val="es-MX"/>
+        </w:rPr>
+        <w:t xml:space="preserve"> </w:t>
+      </w:r>
+      <w:r>
+        <w:rPr>
+          <w:rFonts w:cstheme="minorHAnsi"/>
+          <w:b/>
+          <w:bCs/>
+          <w:color w:val="00B050"/>
+          <w:szCs w:val="22"/>
+          <w:lang w:val="es-MX"/>
+        </w:rPr>
+        <w:t xml:space="preserve">el nombre del </w:t>
+      </w:r>
+      <w:proofErr w:type="spellStart"/>
+      <w:r>
+        <w:rPr>
+          <w:rFonts w:cstheme="minorHAnsi"/>
+          <w:b/>
+          <w:bCs/>
+          <w:color w:val="00B050"/>
+          <w:szCs w:val="22"/>
+          <w:lang w:val="es-MX"/>
+        </w:rPr>
+        <w:t>endpoint</w:t>
+      </w:r>
+      <w:proofErr w:type="spellEnd"/>
+      <w:r>
+        <w:rPr>
+          <w:rFonts w:cstheme="minorHAnsi"/>
+          <w:szCs w:val="22"/>
+          <w:lang w:val="es-MX"/>
+        </w:rPr>
+        <w:t>.</w:t>
+      </w:r>
+    </w:p>
+    <w:p>
+      <w:pPr>
+        <w:jc w:val="center"/>
+        <w:rPr>
+          <w:rFonts w:cstheme="minorHAnsi"/>
+          <w:szCs w:val="22"/>
+          <w:lang w:val="es-MX"/>
+        </w:rPr>
+      </w:pPr>
+      <w:r>
+        <w:rPr>
+          <w:rFonts w:cstheme="minorHAnsi"/>
+          <w:szCs w:val="22"/>
+          <w:lang w:val="es-MX"/>
+        </w:rPr>
+        <w:drawing>
+          <wp:inline distT="0" distB="0" distL="0" distR="0" wp14:anchorId="00C199B4" wp14:editId="2FF9C285">
+            <wp:extent cx="5943600" cy="2567305"/>
+            <wp:effectExtent l="0" t="0" r="0" b="4445"/>
+            <wp:docPr id="94721750" name="Imagen 1" descr="Captura de pantalla de un celular&#10;&#10;El contenido generado por IA puede ser incorrecto."/>
+            <wp:cNvGraphicFramePr>
+              <a:graphicFrameLocks xmlns:a="http://schemas.openxmlformats.org/drawingml/2006/main" noChangeAspect="1"/>
+            </wp:cNvGraphicFramePr>
+            <a:graphic xmlns:a="http://schemas.openxmlformats.org/drawingml/2006/main">
+              <a:graphicData uri="http://schemas.openxmlformats.org/drawingml/2006/picture">
+                <pic:pic xmlns:pic="http://schemas.openxmlformats.org/drawingml/2006/picture">
+                  <pic:nvPicPr>
+                    <pic:cNvPr id="94721750" name="Imagen 1" descr="Captura de pantalla de un celular&#10;&#10;El contenido generado por IA puede ser incorrecto."/>
+                    <pic:cNvPicPr/>
+                  </pic:nvPicPr>
                   <pic:blipFill>
-                    <a:blip r:embed="rId26"/>
+                    <a:blip r:embed="rId28"/>
                     <a:stretch>
                       <a:fillRect/>
                     </a:stretch>
@@ -6269,7 +6734,7 @@
                   <pic:spPr>
                     <a:xfrm>
                       <a:off x="0" y="0"/>
-                      <a:ext cx="5943600" cy="2513965"/>
+                      <a:ext cx="5943600" cy="2567305"/>
                     </a:xfrm>
                     <a:prstGeom prst="rect">
                       <a:avLst/>
@@ -6290,58 +6755,103 @@
           <w:lang w:val="es-MX"/>
         </w:rPr>
       </w:pPr>
+      <w:r>
+        <w:rPr>
+          <w:rFonts w:cstheme="minorHAnsi"/>
+          <w:szCs w:val="22"/>
+          <w:lang w:val="es-MX"/>
+        </w:rPr>
+        <w:lastRenderedPageBreak/>
+        <w:t xml:space="preserve">El software de </w:t>
+      </w:r>
+      <w:proofErr w:type="spellStart"/>
+      <w:r>
+        <w:rPr>
+          <w:rFonts w:cstheme="minorHAnsi"/>
+          <w:szCs w:val="22"/>
+          <w:lang w:val="es-MX"/>
+        </w:rPr>
+        <w:t>Insomnia</w:t>
+      </w:r>
+      <w:proofErr w:type="spellEnd"/>
+      <w:r>
+        <w:rPr>
+          <w:rFonts w:cstheme="minorHAnsi"/>
+          <w:szCs w:val="22"/>
+          <w:lang w:val="es-MX"/>
+        </w:rPr>
+        <w:t xml:space="preserve"> p</w:t>
+      </w:r>
+      <w:r>
+        <w:rPr>
+          <w:rFonts w:cstheme="minorHAnsi"/>
+          <w:szCs w:val="22"/>
+          <w:lang w:val="es-MX"/>
+        </w:rPr>
+        <w:t xml:space="preserve">uede ser descargado del siguiente enlace: </w:t>
+      </w:r>
+      <w:hyperlink r:id="rId29" w:history="1">
+        <w:r>
+          <w:rPr>
+            <w:rStyle w:val="Hipervnculo"/>
+            <w:rFonts w:cstheme="minorHAnsi"/>
+            <w:szCs w:val="22"/>
+            <w:lang w:val="es-MX"/>
+          </w:rPr>
+          <w:t>https://insomnia.rest/download</w:t>
+        </w:r>
+      </w:hyperlink>
     </w:p>
     <w:p>
       <w:pPr>
-        <w:pStyle w:val="Heading2"/>
-        <w:rPr>
-          <w:lang w:val="en-US"/>
-        </w:rPr>
-      </w:pPr>
-      <w:bookmarkStart w:id="5" w:name="_Toc198801205"/>
-      <w:r>
-        <w:t xml:space="preserve">API </w:t>
-      </w:r>
-      <w:proofErr w:type="spellStart"/>
-      <w:r>
-        <w:t>Testing</w:t>
-      </w:r>
-      <w:proofErr w:type="spellEnd"/>
-      <w:r>
-        <w:t xml:space="preserve">: </w:t>
-      </w:r>
-      <w:proofErr w:type="spellStart"/>
-      <w:r>
-        <w:rPr>
-          <w:b/>
-          <w:bCs w:val="0"/>
-        </w:rPr>
-        <w:t>Insomnia</w:t>
-      </w:r>
-      <w:proofErr w:type="spellEnd"/>
-      <w:r>
-        <w:rPr>
-          <w:b/>
-          <w:bCs w:val="0"/>
-        </w:rPr>
-        <w:t xml:space="preserve"> y </w:t>
-      </w:r>
-      <w:proofErr w:type="spellStart"/>
-      <w:r>
-        <w:rPr>
-          <w:b/>
-          <w:bCs w:val="0"/>
-        </w:rPr>
-        <w:t>Postman</w:t>
-      </w:r>
-      <w:bookmarkEnd w:id="5"/>
-      <w:proofErr w:type="spellEnd"/>
-      <w:r>
-        <w:rPr>
-          <w:b/>
-          <w:bCs w:val="0"/>
-        </w:rPr>
-        <w:t xml:space="preserve"> </w:t>
+        <w:jc w:val="center"/>
+        <w:rPr>
+          <w:rFonts w:cstheme="minorHAnsi"/>
+          <w:szCs w:val="22"/>
+          <w:lang w:val="es-MX"/>
+        </w:rPr>
+      </w:pPr>
+      <w:r>
+        <w:rPr>
+          <w:rFonts w:cstheme="minorHAnsi"/>
+          <w:szCs w:val="22"/>
+          <w:lang w:val="es-MX"/>
+        </w:rPr>
+        <w:drawing>
+          <wp:inline distT="0" distB="0" distL="0" distR="0" wp14:anchorId="6DB95B3E" wp14:editId="532B58F3">
+            <wp:extent cx="5943600" cy="2880360"/>
+            <wp:effectExtent l="0" t="0" r="0" b="0"/>
+            <wp:docPr id="189208287" name="Imagen 1" descr="Interfaz de usuario gráfica, Texto, Aplicación&#10;&#10;El contenido generado por IA puede ser incorrecto."/>
+            <wp:cNvGraphicFramePr>
+              <a:graphicFrameLocks xmlns:a="http://schemas.openxmlformats.org/drawingml/2006/main" noChangeAspect="1"/>
+            </wp:cNvGraphicFramePr>
+            <a:graphic xmlns:a="http://schemas.openxmlformats.org/drawingml/2006/main">
+              <a:graphicData uri="http://schemas.openxmlformats.org/drawingml/2006/picture">
+                <pic:pic xmlns:pic="http://schemas.openxmlformats.org/drawingml/2006/picture">
+                  <pic:nvPicPr>
+                    <pic:cNvPr id="189208287" name="Imagen 1" descr="Interfaz de usuario gráfica, Texto, Aplicación&#10;&#10;El contenido generado por IA puede ser incorrecto."/>
+                    <pic:cNvPicPr/>
+                  </pic:nvPicPr>
+                  <pic:blipFill>
+                    <a:blip r:embed="rId30"/>
+                    <a:stretch>
+                      <a:fillRect/>
+                    </a:stretch>
+                  </pic:blipFill>
+                  <pic:spPr>
+                    <a:xfrm>
+                      <a:off x="0" y="0"/>
+                      <a:ext cx="5943600" cy="2880360"/>
+                    </a:xfrm>
+                    <a:prstGeom prst="rect">
+                      <a:avLst/>
+                    </a:prstGeom>
+                  </pic:spPr>
+                </pic:pic>
+              </a:graphicData>
+            </a:graphic>
+          </wp:inline>
+        </w:drawing>
       </w:r>
     </w:p>
     <w:p>
@@ -6352,58 +6862,1839 @@
           <w:lang w:val="es-MX"/>
         </w:rPr>
       </w:pPr>
+      <w:r>
+        <w:rPr>
+          <w:rFonts w:cstheme="minorHAnsi"/>
+          <w:szCs w:val="22"/>
+          <w:lang w:val="es-MX"/>
+        </w:rPr>
+        <w:t xml:space="preserve">En la interfaz de </w:t>
+      </w:r>
+      <w:proofErr w:type="spellStart"/>
+      <w:r>
+        <w:rPr>
+          <w:rFonts w:cstheme="minorHAnsi"/>
+          <w:szCs w:val="22"/>
+          <w:lang w:val="es-MX"/>
+        </w:rPr>
+        <w:t>Insomnia</w:t>
+      </w:r>
+      <w:proofErr w:type="spellEnd"/>
+      <w:r>
+        <w:rPr>
+          <w:rFonts w:cstheme="minorHAnsi"/>
+          <w:szCs w:val="22"/>
+          <w:lang w:val="es-MX"/>
+        </w:rPr>
+        <w:t xml:space="preserve"> se tiene lo siguiente:</w:t>
+      </w:r>
     </w:p>
     <w:p>
       <w:pPr>
-        <w:rPr>
-          <w:rFonts w:cstheme="minorHAnsi"/>
-          <w:szCs w:val="22"/>
-          <w:lang w:val="es-MX"/>
-        </w:rPr>
-      </w:pPr>
+        <w:pStyle w:val="Prrafodelista"/>
+        <w:numPr>
+          <w:ilvl w:val="0"/>
+          <w:numId w:val="20"/>
+        </w:numPr>
+        <w:rPr>
+          <w:rFonts w:cstheme="minorHAnsi"/>
+          <w:szCs w:val="22"/>
+          <w:lang w:val="es-MX"/>
+        </w:rPr>
+      </w:pPr>
+      <w:r>
+        <w:rPr>
+          <w:rFonts w:cstheme="minorHAnsi"/>
+          <w:szCs w:val="22"/>
+          <w:lang w:val="es-MX"/>
+        </w:rPr>
+        <w:t xml:space="preserve">Del lado izquierdo superior podemos ver el </w:t>
+      </w:r>
+      <w:proofErr w:type="spellStart"/>
+      <w:r>
+        <w:rPr>
+          <w:rFonts w:cstheme="minorHAnsi"/>
+          <w:szCs w:val="22"/>
+          <w:lang w:val="es-MX"/>
+        </w:rPr>
+        <w:t>environment</w:t>
+      </w:r>
+      <w:proofErr w:type="spellEnd"/>
+      <w:r>
+        <w:rPr>
+          <w:rFonts w:cstheme="minorHAnsi"/>
+          <w:szCs w:val="22"/>
+          <w:lang w:val="es-MX"/>
+        </w:rPr>
+        <w:t>, colección o documento</w:t>
+      </w:r>
+      <w:r>
+        <w:rPr>
+          <w:rFonts w:cstheme="minorHAnsi"/>
+          <w:szCs w:val="22"/>
+          <w:lang w:val="es-MX"/>
+        </w:rPr>
+        <w:t xml:space="preserve"> en el que nos encontramos</w:t>
+      </w:r>
+      <w:r>
+        <w:rPr>
+          <w:rFonts w:cstheme="minorHAnsi"/>
+          <w:szCs w:val="22"/>
+          <w:lang w:val="es-MX"/>
+        </w:rPr>
+        <w:t xml:space="preserve">, lo cual se refiere a </w:t>
+      </w:r>
     </w:p>
     <w:p>
       <w:pPr>
-        <w:rPr>
-          <w:rFonts w:cstheme="minorHAnsi"/>
-          <w:szCs w:val="22"/>
-          <w:lang w:val="es-MX"/>
-        </w:rPr>
-      </w:pPr>
+        <w:pStyle w:val="Prrafodelista"/>
+        <w:numPr>
+          <w:ilvl w:val="1"/>
+          <w:numId w:val="20"/>
+        </w:numPr>
+        <w:rPr>
+          <w:rFonts w:cstheme="minorHAnsi"/>
+          <w:szCs w:val="22"/>
+          <w:lang w:val="es-MX"/>
+        </w:rPr>
+      </w:pPr>
+      <w:r>
+        <w:rPr>
+          <w:rFonts w:cstheme="minorHAnsi"/>
+          <w:szCs w:val="22"/>
+          <w:lang w:val="es-MX"/>
+        </w:rPr>
+        <w:t xml:space="preserve">Debajo </w:t>
+      </w:r>
+      <w:r>
+        <w:rPr>
+          <w:rFonts w:cstheme="minorHAnsi"/>
+          <w:szCs w:val="22"/>
+          <w:lang w:val="es-MX"/>
+        </w:rPr>
+        <w:t xml:space="preserve">y </w:t>
+      </w:r>
+      <w:r>
+        <w:rPr>
+          <w:rFonts w:cstheme="minorHAnsi"/>
+          <w:szCs w:val="22"/>
+          <w:lang w:val="es-MX"/>
+        </w:rPr>
+        <w:t xml:space="preserve">del lado izquierdo podemos ver toda la lista de </w:t>
+      </w:r>
+      <w:proofErr w:type="spellStart"/>
+      <w:r>
+        <w:rPr>
+          <w:rFonts w:cstheme="minorHAnsi"/>
+          <w:szCs w:val="22"/>
+          <w:lang w:val="es-MX"/>
+        </w:rPr>
+        <w:t>endpoints</w:t>
+      </w:r>
+      <w:proofErr w:type="spellEnd"/>
+      <w:r>
+        <w:rPr>
+          <w:rFonts w:cstheme="minorHAnsi"/>
+          <w:szCs w:val="22"/>
+          <w:lang w:val="es-MX"/>
+        </w:rPr>
+        <w:t xml:space="preserve"> a los que podemos acceder.</w:t>
+      </w:r>
+      <w:r>
+        <w:rPr>
+          <w:rFonts w:cstheme="minorHAnsi"/>
+          <w:szCs w:val="22"/>
+          <w:lang w:val="es-MX"/>
+        </w:rPr>
+        <w:t xml:space="preserve"> Cada vez que utilicemos uno nuevo, podemos asignarle un nombre y guardarlo en nuestra colección de </w:t>
+      </w:r>
+      <w:proofErr w:type="spellStart"/>
+      <w:r>
+        <w:rPr>
+          <w:rFonts w:cstheme="minorHAnsi"/>
+          <w:szCs w:val="22"/>
+          <w:lang w:val="es-MX"/>
+        </w:rPr>
+        <w:t>endpoints</w:t>
+      </w:r>
+      <w:proofErr w:type="spellEnd"/>
+      <w:r>
+        <w:rPr>
+          <w:rFonts w:cstheme="minorHAnsi"/>
+          <w:szCs w:val="22"/>
+          <w:lang w:val="es-MX"/>
+        </w:rPr>
+        <w:t>.</w:t>
+      </w:r>
     </w:p>
     <w:p>
       <w:pPr>
-        <w:jc w:val="left"/>
-        <w:rPr>
-          <w:rFonts w:cstheme="minorHAnsi"/>
-          <w:szCs w:val="22"/>
-          <w:lang w:val="es-MX"/>
-        </w:rPr>
-      </w:pPr>
+        <w:pStyle w:val="Prrafodelista"/>
+        <w:numPr>
+          <w:ilvl w:val="2"/>
+          <w:numId w:val="20"/>
+        </w:numPr>
+        <w:rPr>
+          <w:rFonts w:cstheme="minorHAnsi"/>
+          <w:szCs w:val="22"/>
+          <w:lang w:val="es-MX"/>
+        </w:rPr>
+      </w:pPr>
+      <w:r>
+        <w:rPr>
+          <w:rFonts w:cstheme="minorHAnsi"/>
+          <w:szCs w:val="22"/>
+          <w:lang w:val="es-MX"/>
+        </w:rPr>
+        <w:t xml:space="preserve">Los </w:t>
+      </w:r>
+      <w:proofErr w:type="spellStart"/>
+      <w:r>
+        <w:rPr>
+          <w:rFonts w:cstheme="minorHAnsi"/>
+          <w:szCs w:val="22"/>
+          <w:lang w:val="es-MX"/>
+        </w:rPr>
+        <w:t>endpoints</w:t>
+      </w:r>
+      <w:proofErr w:type="spellEnd"/>
+      <w:r>
+        <w:rPr>
+          <w:rFonts w:cstheme="minorHAnsi"/>
+          <w:szCs w:val="22"/>
+          <w:lang w:val="es-MX"/>
+        </w:rPr>
+        <w:t xml:space="preserve"> guardados indicarán el método HTTP que utilizan y su nombre asignado.</w:t>
+      </w:r>
     </w:p>
     <w:p>
       <w:pPr>
-        <w:jc w:val="left"/>
-        <w:rPr>
-          <w:rFonts w:cstheme="minorHAnsi"/>
-          <w:szCs w:val="22"/>
-          <w:lang w:val="es-MX"/>
-        </w:rPr>
-      </w:pPr>
-      <w:r>
-        <w:rPr>
-          <w:rFonts w:cstheme="minorHAnsi"/>
-          <w:szCs w:val="22"/>
-          <w:lang w:val="es-MX"/>
-        </w:rPr>
-        <w:br w:type="page"/>
+        <w:pStyle w:val="Prrafodelista"/>
+        <w:numPr>
+          <w:ilvl w:val="3"/>
+          <w:numId w:val="20"/>
+        </w:numPr>
+        <w:rPr>
+          <w:rFonts w:cstheme="minorHAnsi"/>
+          <w:szCs w:val="22"/>
+          <w:lang w:val="es-MX"/>
+        </w:rPr>
+      </w:pPr>
+      <w:r>
+        <w:rPr>
+          <w:rFonts w:cstheme="minorHAnsi"/>
+          <w:szCs w:val="22"/>
+          <w:lang w:val="es-MX"/>
+        </w:rPr>
+        <w:t xml:space="preserve">Para crear un nuevo </w:t>
+      </w:r>
+      <w:proofErr w:type="spellStart"/>
+      <w:r>
+        <w:rPr>
+          <w:rFonts w:cstheme="minorHAnsi"/>
+          <w:szCs w:val="22"/>
+          <w:lang w:val="es-MX"/>
+        </w:rPr>
+        <w:t>request</w:t>
+      </w:r>
+      <w:proofErr w:type="spellEnd"/>
+      <w:r>
+        <w:rPr>
+          <w:rFonts w:cstheme="minorHAnsi"/>
+          <w:szCs w:val="22"/>
+          <w:lang w:val="es-MX"/>
+        </w:rPr>
+        <w:t xml:space="preserve"> </w:t>
+      </w:r>
+      <w:proofErr w:type="gramStart"/>
+      <w:r>
+        <w:rPr>
+          <w:rFonts w:cstheme="minorHAnsi"/>
+          <w:szCs w:val="22"/>
+          <w:lang w:val="es-MX"/>
+        </w:rPr>
+        <w:t>y</w:t>
+      </w:r>
+      <w:proofErr w:type="gramEnd"/>
+      <w:r>
+        <w:rPr>
+          <w:rFonts w:cstheme="minorHAnsi"/>
+          <w:szCs w:val="22"/>
+          <w:lang w:val="es-MX"/>
+        </w:rPr>
+        <w:t xml:space="preserve"> por lo tanto, guardar un nuevo </w:t>
+      </w:r>
+      <w:proofErr w:type="spellStart"/>
+      <w:r>
+        <w:rPr>
+          <w:rFonts w:cstheme="minorHAnsi"/>
+          <w:szCs w:val="22"/>
+          <w:lang w:val="es-MX"/>
+        </w:rPr>
+        <w:t>endpoint</w:t>
+      </w:r>
+      <w:proofErr w:type="spellEnd"/>
+      <w:r>
+        <w:rPr>
+          <w:rFonts w:cstheme="minorHAnsi"/>
+          <w:szCs w:val="22"/>
+          <w:lang w:val="es-MX"/>
+        </w:rPr>
+        <w:t xml:space="preserve">, debemos dar clic en el botón de + que se encuentra al lado derecho del filtro de </w:t>
+      </w:r>
+      <w:proofErr w:type="spellStart"/>
+      <w:r>
+        <w:rPr>
+          <w:rFonts w:cstheme="minorHAnsi"/>
+          <w:szCs w:val="22"/>
+          <w:lang w:val="es-MX"/>
+        </w:rPr>
+        <w:t>requests</w:t>
+      </w:r>
+      <w:proofErr w:type="spellEnd"/>
+      <w:r>
+        <w:rPr>
+          <w:rFonts w:cstheme="minorHAnsi"/>
+          <w:szCs w:val="22"/>
+          <w:lang w:val="es-MX"/>
+        </w:rPr>
+        <w:t>.</w:t>
       </w:r>
     </w:p>
     <w:p>
       <w:pPr>
-        <w:pStyle w:val="Heading1"/>
-      </w:pPr>
-      <w:bookmarkStart w:id="6" w:name="_Toc198801206"/>
+        <w:pStyle w:val="Prrafodelista"/>
+        <w:numPr>
+          <w:ilvl w:val="2"/>
+          <w:numId w:val="20"/>
+        </w:numPr>
+        <w:rPr>
+          <w:rFonts w:cstheme="minorHAnsi"/>
+          <w:szCs w:val="22"/>
+          <w:lang w:val="es-MX"/>
+        </w:rPr>
+      </w:pPr>
+      <w:r>
+        <w:rPr>
+          <w:rFonts w:cstheme="minorHAnsi"/>
+          <w:szCs w:val="22"/>
+          <w:lang w:val="es-MX"/>
+        </w:rPr>
+        <w:t>De igual forma estos pueden ser categorizados en folders.</w:t>
+      </w:r>
+    </w:p>
+    <w:p>
+      <w:pPr>
+        <w:pStyle w:val="Prrafodelista"/>
+        <w:numPr>
+          <w:ilvl w:val="0"/>
+          <w:numId w:val="20"/>
+        </w:numPr>
+        <w:rPr>
+          <w:rFonts w:cstheme="minorHAnsi"/>
+          <w:szCs w:val="22"/>
+          <w:lang w:val="es-MX"/>
+        </w:rPr>
+      </w:pPr>
+      <w:r>
+        <w:rPr>
+          <w:rFonts w:cstheme="minorHAnsi"/>
+          <w:szCs w:val="22"/>
+          <w:lang w:val="es-MX"/>
+        </w:rPr>
+        <w:t xml:space="preserve">En la parte media superior podemos introducir la siguiente estructura del </w:t>
+      </w:r>
+      <w:proofErr w:type="spellStart"/>
+      <w:r>
+        <w:rPr>
+          <w:rFonts w:cstheme="minorHAnsi"/>
+          <w:szCs w:val="22"/>
+          <w:lang w:val="es-MX"/>
+        </w:rPr>
+        <w:t>endpoint</w:t>
+      </w:r>
+      <w:proofErr w:type="spellEnd"/>
+      <w:r>
+        <w:rPr>
+          <w:rFonts w:cstheme="minorHAnsi"/>
+          <w:szCs w:val="22"/>
+          <w:lang w:val="es-MX"/>
+        </w:rPr>
+        <w:t>:</w:t>
+      </w:r>
+    </w:p>
+    <w:p>
+      <w:pPr>
+        <w:pStyle w:val="Prrafodelista"/>
+        <w:numPr>
+          <w:ilvl w:val="1"/>
+          <w:numId w:val="20"/>
+        </w:numPr>
+        <w:rPr>
+          <w:rFonts w:cstheme="minorHAnsi"/>
+          <w:szCs w:val="22"/>
+          <w:lang w:val="es-MX"/>
+        </w:rPr>
+      </w:pPr>
+      <w:r>
+        <w:rPr>
+          <w:rFonts w:cstheme="minorHAnsi"/>
+          <w:b/>
+          <w:bCs/>
+          <w:color w:val="0070C0"/>
+          <w:szCs w:val="22"/>
+          <w:lang w:val="es-MX"/>
+        </w:rPr>
+        <w:t>M</w:t>
+      </w:r>
+      <w:r>
+        <w:rPr>
+          <w:rFonts w:cstheme="minorHAnsi"/>
+          <w:b/>
+          <w:bCs/>
+          <w:color w:val="0070C0"/>
+          <w:szCs w:val="22"/>
+          <w:lang w:val="es-MX"/>
+        </w:rPr>
+        <w:t xml:space="preserve">étodo HTTP que </w:t>
+      </w:r>
+      <w:r>
+        <w:rPr>
+          <w:rFonts w:cstheme="minorHAnsi"/>
+          <w:b/>
+          <w:bCs/>
+          <w:color w:val="0070C0"/>
+          <w:szCs w:val="22"/>
+          <w:lang w:val="es-MX"/>
+        </w:rPr>
+        <w:t xml:space="preserve">se </w:t>
+      </w:r>
+      <w:r>
+        <w:rPr>
+          <w:rFonts w:cstheme="minorHAnsi"/>
+          <w:b/>
+          <w:bCs/>
+          <w:color w:val="0070C0"/>
+          <w:szCs w:val="22"/>
+          <w:lang w:val="es-MX"/>
+        </w:rPr>
+        <w:t>utiliza</w:t>
+      </w:r>
+      <w:r>
+        <w:rPr>
+          <w:rFonts w:cstheme="minorHAnsi"/>
+          <w:b/>
+          <w:bCs/>
+          <w:szCs w:val="22"/>
+          <w:lang w:val="es-MX"/>
+        </w:rPr>
+        <w:t xml:space="preserve"> </w:t>
+      </w:r>
+      <w:r>
+        <w:rPr>
+          <w:rFonts w:cstheme="minorHAnsi"/>
+          <w:b/>
+          <w:bCs/>
+          <w:color w:val="EE0000"/>
+          <w:szCs w:val="22"/>
+          <w:lang w:val="es-MX"/>
+        </w:rPr>
+        <w:t>+</w:t>
+      </w:r>
+      <w:r>
+        <w:rPr>
+          <w:rFonts w:cstheme="minorHAnsi"/>
+          <w:color w:val="EE0000"/>
+          <w:szCs w:val="22"/>
+          <w:lang w:val="es-MX"/>
+        </w:rPr>
+        <w:t xml:space="preserve"> </w:t>
+      </w:r>
+      <w:r>
+        <w:rPr>
+          <w:rFonts w:cstheme="minorHAnsi"/>
+          <w:szCs w:val="22"/>
+          <w:lang w:val="es-MX"/>
+        </w:rPr>
+        <w:t xml:space="preserve">el dominio </w:t>
+      </w:r>
+      <w:r>
+        <w:rPr>
+          <w:rFonts w:cstheme="minorHAnsi"/>
+          <w:b/>
+          <w:bCs/>
+          <w:color w:val="EE0000"/>
+          <w:szCs w:val="22"/>
+          <w:lang w:val="es-MX"/>
+        </w:rPr>
+        <w:t>+</w:t>
+      </w:r>
+      <w:r>
+        <w:rPr>
+          <w:rFonts w:cstheme="minorHAnsi"/>
+          <w:color w:val="EE0000"/>
+          <w:szCs w:val="22"/>
+          <w:lang w:val="es-MX"/>
+        </w:rPr>
+        <w:t xml:space="preserve"> </w:t>
+      </w:r>
+      <w:r>
+        <w:rPr>
+          <w:rFonts w:cstheme="minorHAnsi"/>
+          <w:b/>
+          <w:bCs/>
+          <w:color w:val="00B050"/>
+          <w:szCs w:val="22"/>
+          <w:lang w:val="es-MX"/>
+        </w:rPr>
+        <w:t xml:space="preserve">el nombre del </w:t>
+      </w:r>
+      <w:proofErr w:type="spellStart"/>
+      <w:r>
+        <w:rPr>
+          <w:rFonts w:cstheme="minorHAnsi"/>
+          <w:b/>
+          <w:bCs/>
+          <w:color w:val="00B050"/>
+          <w:szCs w:val="22"/>
+          <w:lang w:val="es-MX"/>
+        </w:rPr>
+        <w:t>endpoint</w:t>
+      </w:r>
+      <w:proofErr w:type="spellEnd"/>
+      <w:r>
+        <w:rPr>
+          <w:rFonts w:cstheme="minorHAnsi"/>
+          <w:szCs w:val="22"/>
+          <w:lang w:val="es-MX"/>
+        </w:rPr>
+        <w:t>.</w:t>
+      </w:r>
+    </w:p>
+    <w:p>
+      <w:pPr>
+        <w:pStyle w:val="Prrafodelista"/>
+        <w:numPr>
+          <w:ilvl w:val="1"/>
+          <w:numId w:val="20"/>
+        </w:numPr>
+        <w:rPr>
+          <w:rFonts w:cstheme="minorHAnsi"/>
+          <w:szCs w:val="22"/>
+          <w:lang w:val="es-MX"/>
+        </w:rPr>
+      </w:pPr>
+      <w:r>
+        <w:rPr>
+          <w:rFonts w:cstheme="minorHAnsi"/>
+          <w:szCs w:val="22"/>
+          <w:lang w:val="es-MX"/>
+        </w:rPr>
+        <w:t xml:space="preserve">Abajo del </w:t>
+      </w:r>
+      <w:proofErr w:type="spellStart"/>
+      <w:r>
+        <w:rPr>
+          <w:rFonts w:cstheme="minorHAnsi"/>
+          <w:szCs w:val="22"/>
+          <w:lang w:val="es-MX"/>
+        </w:rPr>
+        <w:t>endpoint</w:t>
+      </w:r>
+      <w:proofErr w:type="spellEnd"/>
+      <w:r>
+        <w:rPr>
+          <w:rFonts w:cstheme="minorHAnsi"/>
+          <w:szCs w:val="22"/>
+          <w:lang w:val="es-MX"/>
+        </w:rPr>
+        <w:t xml:space="preserve"> se pueden introducir sus siguientes características:</w:t>
+      </w:r>
+    </w:p>
+    <w:p>
+      <w:pPr>
+        <w:pStyle w:val="Prrafodelista"/>
+        <w:numPr>
+          <w:ilvl w:val="2"/>
+          <w:numId w:val="20"/>
+        </w:numPr>
+        <w:rPr>
+          <w:rFonts w:cstheme="minorHAnsi"/>
+          <w:szCs w:val="22"/>
+          <w:lang w:val="es-MX"/>
+        </w:rPr>
+      </w:pPr>
+      <w:proofErr w:type="spellStart"/>
+      <w:r>
+        <w:rPr>
+          <w:rFonts w:cstheme="minorHAnsi"/>
+          <w:b/>
+          <w:bCs/>
+          <w:szCs w:val="22"/>
+          <w:lang w:val="es-MX"/>
+        </w:rPr>
+        <w:t>Params</w:t>
+      </w:r>
+      <w:proofErr w:type="spellEnd"/>
+      <w:r>
+        <w:rPr>
+          <w:rFonts w:cstheme="minorHAnsi"/>
+          <w:b/>
+          <w:bCs/>
+          <w:szCs w:val="22"/>
+          <w:lang w:val="es-MX"/>
+        </w:rPr>
+        <w:t>:</w:t>
+      </w:r>
+      <w:r>
+        <w:rPr>
+          <w:rFonts w:cstheme="minorHAnsi"/>
+          <w:szCs w:val="22"/>
+          <w:lang w:val="es-MX"/>
+        </w:rPr>
+        <w:t xml:space="preserve"> Se utiliza para ver la </w:t>
+      </w:r>
+      <w:proofErr w:type="spellStart"/>
+      <w:r>
+        <w:rPr>
+          <w:rFonts w:cstheme="minorHAnsi"/>
+          <w:szCs w:val="22"/>
+          <w:lang w:val="es-MX"/>
+        </w:rPr>
+        <w:t>endpoint</w:t>
+      </w:r>
+      <w:proofErr w:type="spellEnd"/>
+      <w:r>
+        <w:rPr>
+          <w:rFonts w:cstheme="minorHAnsi"/>
+          <w:szCs w:val="22"/>
+          <w:lang w:val="es-MX"/>
+        </w:rPr>
+        <w:t xml:space="preserve"> completa y si se quieren añadir elementos como un nombre y un valor a la URL.</w:t>
+      </w:r>
+    </w:p>
+    <w:p>
+      <w:pPr>
+        <w:pStyle w:val="Prrafodelista"/>
+        <w:numPr>
+          <w:ilvl w:val="2"/>
+          <w:numId w:val="20"/>
+        </w:numPr>
+        <w:rPr>
+          <w:rFonts w:cstheme="minorHAnsi"/>
+          <w:szCs w:val="22"/>
+          <w:lang w:val="es-MX"/>
+        </w:rPr>
+      </w:pPr>
+      <w:proofErr w:type="spellStart"/>
+      <w:r>
+        <w:rPr>
+          <w:rFonts w:cstheme="minorHAnsi"/>
+          <w:b/>
+          <w:bCs/>
+          <w:szCs w:val="22"/>
+          <w:lang w:val="es-MX"/>
+        </w:rPr>
+        <w:t>Body</w:t>
+      </w:r>
+      <w:proofErr w:type="spellEnd"/>
+      <w:r>
+        <w:rPr>
+          <w:rFonts w:cstheme="minorHAnsi"/>
+          <w:b/>
+          <w:bCs/>
+          <w:szCs w:val="22"/>
+          <w:lang w:val="es-MX"/>
+        </w:rPr>
+        <w:t>:</w:t>
+      </w:r>
+      <w:r>
+        <w:rPr>
+          <w:rFonts w:cstheme="minorHAnsi"/>
+          <w:szCs w:val="22"/>
+          <w:lang w:val="es-MX"/>
+        </w:rPr>
+        <w:t xml:space="preserve"> Es el cuerpo del mensaje que se quiere mandar, osea los datos que espera, esto se utiliza solamente cuando se ejecutan comandos HTTP POST</w:t>
+      </w:r>
+      <w:r>
+        <w:rPr>
+          <w:rFonts w:cstheme="minorHAnsi"/>
+          <w:szCs w:val="22"/>
+          <w:lang w:val="es-MX"/>
+        </w:rPr>
+        <w:t>, PUT, PATCH o DELETE</w:t>
+      </w:r>
+      <w:r>
+        <w:rPr>
+          <w:rFonts w:cstheme="minorHAnsi"/>
+          <w:szCs w:val="22"/>
+          <w:lang w:val="es-MX"/>
+        </w:rPr>
+        <w:t>.</w:t>
+      </w:r>
+    </w:p>
+    <w:p>
+      <w:pPr>
+        <w:pStyle w:val="Prrafodelista"/>
+        <w:numPr>
+          <w:ilvl w:val="3"/>
+          <w:numId w:val="20"/>
+        </w:numPr>
+        <w:rPr>
+          <w:rFonts w:cstheme="minorHAnsi"/>
+          <w:szCs w:val="22"/>
+          <w:lang w:val="es-MX"/>
+        </w:rPr>
+      </w:pPr>
+      <w:r>
+        <w:rPr>
+          <w:rFonts w:cstheme="minorHAnsi"/>
+          <w:szCs w:val="22"/>
+          <w:lang w:val="es-MX"/>
+        </w:rPr>
+        <w:t xml:space="preserve">En esta parte se puede escoger el formato del </w:t>
+      </w:r>
+      <w:proofErr w:type="spellStart"/>
+      <w:r>
+        <w:rPr>
+          <w:rFonts w:cstheme="minorHAnsi"/>
+          <w:szCs w:val="22"/>
+          <w:lang w:val="es-MX"/>
+        </w:rPr>
+        <w:t>body</w:t>
+      </w:r>
+      <w:proofErr w:type="spellEnd"/>
+      <w:r>
+        <w:rPr>
+          <w:rFonts w:cstheme="minorHAnsi"/>
+          <w:szCs w:val="22"/>
+          <w:lang w:val="es-MX"/>
+        </w:rPr>
+        <w:t>, ya sea en formato JSON, XML, etc.</w:t>
+      </w:r>
+    </w:p>
+    <w:p>
+      <w:pPr>
+        <w:pStyle w:val="Prrafodelista"/>
+        <w:numPr>
+          <w:ilvl w:val="2"/>
+          <w:numId w:val="20"/>
+        </w:numPr>
+        <w:rPr>
+          <w:rFonts w:cstheme="minorHAnsi"/>
+          <w:szCs w:val="22"/>
+          <w:lang w:val="es-MX"/>
+        </w:rPr>
+      </w:pPr>
+      <w:proofErr w:type="spellStart"/>
+      <w:r>
+        <w:rPr>
+          <w:rFonts w:cstheme="minorHAnsi"/>
+          <w:b/>
+          <w:bCs/>
+          <w:szCs w:val="22"/>
+          <w:lang w:val="es-MX"/>
+        </w:rPr>
+        <w:t>Auth</w:t>
+      </w:r>
+      <w:proofErr w:type="spellEnd"/>
+      <w:r>
+        <w:rPr>
+          <w:rFonts w:cstheme="minorHAnsi"/>
+          <w:b/>
+          <w:bCs/>
+          <w:szCs w:val="22"/>
+          <w:lang w:val="es-MX"/>
+        </w:rPr>
+        <w:t>:</w:t>
+      </w:r>
+      <w:r>
+        <w:rPr>
+          <w:rFonts w:cstheme="minorHAnsi"/>
+          <w:szCs w:val="22"/>
+          <w:lang w:val="es-MX"/>
+        </w:rPr>
+        <w:t xml:space="preserve"> Es el método de autenticación, para validación de usuarios o seguridad.</w:t>
+      </w:r>
+    </w:p>
+    <w:p>
+      <w:pPr>
+        <w:pStyle w:val="Prrafodelista"/>
+        <w:numPr>
+          <w:ilvl w:val="2"/>
+          <w:numId w:val="20"/>
+        </w:numPr>
+        <w:rPr>
+          <w:rFonts w:cstheme="minorHAnsi"/>
+          <w:szCs w:val="22"/>
+          <w:lang w:val="es-MX"/>
+        </w:rPr>
+      </w:pPr>
+      <w:proofErr w:type="spellStart"/>
+      <w:r>
+        <w:rPr>
+          <w:rFonts w:cstheme="minorHAnsi"/>
+          <w:b/>
+          <w:bCs/>
+          <w:szCs w:val="22"/>
+          <w:lang w:val="es-MX"/>
+        </w:rPr>
+        <w:t>Headers</w:t>
+      </w:r>
+      <w:proofErr w:type="spellEnd"/>
+      <w:r>
+        <w:rPr>
+          <w:rFonts w:cstheme="minorHAnsi"/>
+          <w:b/>
+          <w:bCs/>
+          <w:szCs w:val="22"/>
+          <w:lang w:val="es-MX"/>
+        </w:rPr>
+        <w:t>:</w:t>
+      </w:r>
+      <w:r>
+        <w:rPr>
+          <w:rFonts w:cstheme="minorHAnsi"/>
+          <w:szCs w:val="22"/>
+          <w:lang w:val="es-MX"/>
+        </w:rPr>
+        <w:t xml:space="preserve"> Es el encabezado del </w:t>
+      </w:r>
+      <w:proofErr w:type="spellStart"/>
+      <w:r>
+        <w:rPr>
+          <w:rFonts w:cstheme="minorHAnsi"/>
+          <w:szCs w:val="22"/>
+          <w:lang w:val="es-MX"/>
+        </w:rPr>
+        <w:t>body</w:t>
+      </w:r>
+      <w:proofErr w:type="spellEnd"/>
+      <w:r>
+        <w:rPr>
+          <w:rFonts w:cstheme="minorHAnsi"/>
+          <w:szCs w:val="22"/>
+          <w:lang w:val="es-MX"/>
+        </w:rPr>
+        <w:t xml:space="preserve"> del mensaje que se manda a la API.</w:t>
+      </w:r>
+    </w:p>
+    <w:p>
+      <w:pPr>
+        <w:pStyle w:val="Prrafodelista"/>
+        <w:numPr>
+          <w:ilvl w:val="2"/>
+          <w:numId w:val="20"/>
+        </w:numPr>
+        <w:rPr>
+          <w:rFonts w:cstheme="minorHAnsi"/>
+          <w:szCs w:val="22"/>
+          <w:lang w:val="es-MX"/>
+        </w:rPr>
+      </w:pPr>
+      <w:r>
+        <w:rPr>
+          <w:rFonts w:cstheme="minorHAnsi"/>
+          <w:b/>
+          <w:bCs/>
+          <w:szCs w:val="22"/>
+          <w:lang w:val="es-MX"/>
+        </w:rPr>
+        <w:t>Scripts:</w:t>
+      </w:r>
+      <w:r>
+        <w:rPr>
+          <w:rFonts w:cstheme="minorHAnsi"/>
+          <w:szCs w:val="22"/>
+          <w:lang w:val="es-MX"/>
+        </w:rPr>
+        <w:t xml:space="preserve"> Para poder escribir código </w:t>
+      </w:r>
+      <w:proofErr w:type="spellStart"/>
+      <w:r>
+        <w:rPr>
+          <w:rFonts w:cstheme="minorHAnsi"/>
+          <w:szCs w:val="22"/>
+          <w:lang w:val="es-MX"/>
+        </w:rPr>
+        <w:t>backend</w:t>
+      </w:r>
+      <w:proofErr w:type="spellEnd"/>
+      <w:r>
+        <w:rPr>
+          <w:rFonts w:cstheme="minorHAnsi"/>
+          <w:szCs w:val="22"/>
+          <w:lang w:val="es-MX"/>
+        </w:rPr>
+        <w:t xml:space="preserve"> que recabe datos.</w:t>
+      </w:r>
+    </w:p>
+    <w:p>
+      <w:pPr>
+        <w:pStyle w:val="Prrafodelista"/>
+        <w:numPr>
+          <w:ilvl w:val="2"/>
+          <w:numId w:val="20"/>
+        </w:numPr>
+        <w:rPr>
+          <w:rFonts w:cstheme="minorHAnsi"/>
+          <w:szCs w:val="22"/>
+          <w:lang w:val="es-MX"/>
+        </w:rPr>
+      </w:pPr>
+      <w:proofErr w:type="spellStart"/>
+      <w:r>
+        <w:rPr>
+          <w:rFonts w:cstheme="minorHAnsi"/>
+          <w:b/>
+          <w:bCs/>
+          <w:szCs w:val="22"/>
+          <w:lang w:val="es-MX"/>
+        </w:rPr>
+        <w:t>Docs</w:t>
+      </w:r>
+      <w:proofErr w:type="spellEnd"/>
+      <w:r>
+        <w:rPr>
+          <w:rFonts w:cstheme="minorHAnsi"/>
+          <w:b/>
+          <w:bCs/>
+          <w:szCs w:val="22"/>
+          <w:lang w:val="es-MX"/>
+        </w:rPr>
+        <w:t xml:space="preserve">: </w:t>
+      </w:r>
+      <w:r>
+        <w:rPr>
+          <w:rFonts w:cstheme="minorHAnsi"/>
+          <w:szCs w:val="22"/>
+          <w:lang w:val="es-MX"/>
+        </w:rPr>
+        <w:t xml:space="preserve">Es la documentación del </w:t>
+      </w:r>
+      <w:proofErr w:type="spellStart"/>
+      <w:r>
+        <w:rPr>
+          <w:rFonts w:cstheme="minorHAnsi"/>
+          <w:szCs w:val="22"/>
+          <w:lang w:val="es-MX"/>
+        </w:rPr>
+        <w:t>endpoint</w:t>
+      </w:r>
+      <w:proofErr w:type="spellEnd"/>
+      <w:r>
+        <w:rPr>
+          <w:rFonts w:cstheme="minorHAnsi"/>
+          <w:szCs w:val="22"/>
+          <w:lang w:val="es-MX"/>
+        </w:rPr>
+        <w:t>.</w:t>
+      </w:r>
+    </w:p>
+    <w:p>
+      <w:pPr>
+        <w:pStyle w:val="Prrafodelista"/>
+        <w:numPr>
+          <w:ilvl w:val="0"/>
+          <w:numId w:val="20"/>
+        </w:numPr>
+        <w:rPr>
+          <w:rFonts w:cstheme="minorHAnsi"/>
+          <w:szCs w:val="22"/>
+          <w:lang w:val="es-MX"/>
+        </w:rPr>
+      </w:pPr>
+      <w:r>
+        <w:rPr>
+          <w:rFonts w:cstheme="minorHAnsi"/>
+          <w:szCs w:val="22"/>
+          <w:lang w:val="es-MX"/>
+        </w:rPr>
+        <w:lastRenderedPageBreak/>
+        <w:t xml:space="preserve">En la </w:t>
+      </w:r>
+      <w:r>
+        <w:rPr>
+          <w:rFonts w:cstheme="minorHAnsi"/>
+          <w:szCs w:val="22"/>
+          <w:lang w:val="es-MX"/>
+        </w:rPr>
+        <w:t xml:space="preserve">parte derecha, podemos ver la respuesta de la solicitud que se realiza hacia cada </w:t>
+      </w:r>
+      <w:proofErr w:type="spellStart"/>
+      <w:r>
+        <w:rPr>
+          <w:rFonts w:cstheme="minorHAnsi"/>
+          <w:szCs w:val="22"/>
+          <w:lang w:val="es-MX"/>
+        </w:rPr>
+        <w:t>endpoint</w:t>
+      </w:r>
+      <w:proofErr w:type="spellEnd"/>
+      <w:r>
+        <w:rPr>
+          <w:rFonts w:cstheme="minorHAnsi"/>
+          <w:szCs w:val="22"/>
+          <w:lang w:val="es-MX"/>
+        </w:rPr>
+        <w:t xml:space="preserve"> de la API.</w:t>
+      </w:r>
+    </w:p>
+    <w:p>
+      <w:pPr>
+        <w:pStyle w:val="Prrafodelista"/>
+        <w:numPr>
+          <w:ilvl w:val="1"/>
+          <w:numId w:val="20"/>
+        </w:numPr>
+        <w:rPr>
+          <w:rFonts w:cstheme="minorHAnsi"/>
+          <w:szCs w:val="22"/>
+          <w:lang w:val="es-MX"/>
+        </w:rPr>
+      </w:pPr>
+      <w:r>
+        <w:rPr>
+          <w:rFonts w:cstheme="minorHAnsi"/>
+          <w:szCs w:val="22"/>
+          <w:lang w:val="es-MX"/>
+        </w:rPr>
+        <w:t>En la parte superior izquierda de la sección derecha podemos ver:</w:t>
+      </w:r>
+    </w:p>
+    <w:p>
+      <w:pPr>
+        <w:pStyle w:val="Prrafodelista"/>
+        <w:numPr>
+          <w:ilvl w:val="2"/>
+          <w:numId w:val="20"/>
+        </w:numPr>
+        <w:rPr>
+          <w:rFonts w:cstheme="minorHAnsi"/>
+          <w:szCs w:val="22"/>
+          <w:lang w:val="es-MX"/>
+        </w:rPr>
+      </w:pPr>
+      <w:r>
+        <w:rPr>
+          <w:rFonts w:cstheme="minorHAnsi"/>
+          <w:szCs w:val="22"/>
+          <w:lang w:val="es-MX"/>
+        </w:rPr>
+        <w:t xml:space="preserve">El HTTP </w:t>
+      </w:r>
+      <w:proofErr w:type="gramStart"/>
+      <w:r>
+        <w:rPr>
+          <w:rFonts w:cstheme="minorHAnsi"/>
+          <w:szCs w:val="22"/>
+          <w:lang w:val="es-MX"/>
+        </w:rPr>
+        <w:t>status</w:t>
+      </w:r>
+      <w:proofErr w:type="gramEnd"/>
+      <w:r>
+        <w:rPr>
+          <w:rFonts w:cstheme="minorHAnsi"/>
+          <w:szCs w:val="22"/>
+          <w:lang w:val="es-MX"/>
+        </w:rPr>
+        <w:t xml:space="preserve"> </w:t>
+      </w:r>
+      <w:proofErr w:type="spellStart"/>
+      <w:r>
+        <w:rPr>
+          <w:rFonts w:cstheme="minorHAnsi"/>
+          <w:szCs w:val="22"/>
+          <w:lang w:val="es-MX"/>
+        </w:rPr>
+        <w:t>code</w:t>
+      </w:r>
+      <w:proofErr w:type="spellEnd"/>
+      <w:r>
+        <w:rPr>
+          <w:rFonts w:cstheme="minorHAnsi"/>
+          <w:szCs w:val="22"/>
+          <w:lang w:val="es-MX"/>
+        </w:rPr>
+        <w:t xml:space="preserve"> que devolvió la solicitud.</w:t>
+      </w:r>
+    </w:p>
+    <w:p>
+      <w:pPr>
+        <w:pStyle w:val="Prrafodelista"/>
+        <w:numPr>
+          <w:ilvl w:val="2"/>
+          <w:numId w:val="20"/>
+        </w:numPr>
+        <w:rPr>
+          <w:rFonts w:cstheme="minorHAnsi"/>
+          <w:szCs w:val="22"/>
+          <w:lang w:val="es-MX"/>
+        </w:rPr>
+      </w:pPr>
+      <w:r>
+        <w:rPr>
+          <w:rFonts w:cstheme="minorHAnsi"/>
+          <w:szCs w:val="22"/>
+          <w:lang w:val="es-MX"/>
+        </w:rPr>
+        <w:t>El tiempo que se tardó en recuperarla.</w:t>
+      </w:r>
+    </w:p>
+    <w:p>
+      <w:pPr>
+        <w:pStyle w:val="Prrafodelista"/>
+        <w:numPr>
+          <w:ilvl w:val="2"/>
+          <w:numId w:val="20"/>
+        </w:numPr>
+        <w:rPr>
+          <w:rFonts w:cstheme="minorHAnsi"/>
+          <w:szCs w:val="22"/>
+          <w:lang w:val="es-MX"/>
+        </w:rPr>
+      </w:pPr>
+      <w:r>
+        <w:rPr>
+          <w:rFonts w:cstheme="minorHAnsi"/>
+          <w:szCs w:val="22"/>
+          <w:lang w:val="es-MX"/>
+        </w:rPr>
+        <w:t>El peso de la respuesta dada en bits de memoria.</w:t>
+      </w:r>
+    </w:p>
+    <w:p>
+      <w:pPr>
+        <w:pStyle w:val="Prrafodelista"/>
+        <w:numPr>
+          <w:ilvl w:val="1"/>
+          <w:numId w:val="20"/>
+        </w:numPr>
+        <w:rPr>
+          <w:rFonts w:cstheme="minorHAnsi"/>
+          <w:szCs w:val="22"/>
+          <w:lang w:val="es-MX"/>
+        </w:rPr>
+      </w:pPr>
+      <w:r>
+        <w:rPr>
+          <w:rFonts w:cstheme="minorHAnsi"/>
+          <w:szCs w:val="22"/>
+          <w:lang w:val="es-MX"/>
+        </w:rPr>
+        <w:t xml:space="preserve">Debajo de la franja de estado de la solicitud, se encuentran opciones donde se puede ver un </w:t>
+      </w:r>
+      <w:proofErr w:type="spellStart"/>
+      <w:r>
+        <w:rPr>
+          <w:rFonts w:cstheme="minorHAnsi"/>
+          <w:szCs w:val="22"/>
+          <w:lang w:val="es-MX"/>
+        </w:rPr>
+        <w:t>preview</w:t>
+      </w:r>
+      <w:proofErr w:type="spellEnd"/>
+      <w:r>
+        <w:rPr>
+          <w:rFonts w:cstheme="minorHAnsi"/>
+          <w:szCs w:val="22"/>
+          <w:lang w:val="es-MX"/>
+        </w:rPr>
+        <w:t xml:space="preserve"> de la respuesta, solo su </w:t>
+      </w:r>
+      <w:proofErr w:type="spellStart"/>
+      <w:r>
+        <w:rPr>
+          <w:rFonts w:cstheme="minorHAnsi"/>
+          <w:szCs w:val="22"/>
+          <w:lang w:val="es-MX"/>
+        </w:rPr>
+        <w:t>header</w:t>
+      </w:r>
+      <w:proofErr w:type="spellEnd"/>
+      <w:r>
+        <w:rPr>
+          <w:rFonts w:cstheme="minorHAnsi"/>
+          <w:szCs w:val="22"/>
+          <w:lang w:val="es-MX"/>
+        </w:rPr>
+        <w:t>, las cookies que retornó y su timeline.</w:t>
+      </w:r>
+    </w:p>
+    <w:p>
+      <w:pPr>
+        <w:jc w:val="center"/>
+        <w:rPr>
+          <w:noProof/>
+        </w:rPr>
+      </w:pPr>
+      <w:r>
+        <w:rPr>
+          <w:rFonts w:cstheme="minorHAnsi"/>
+          <w:szCs w:val="22"/>
+          <w:lang w:val="es-MX"/>
+        </w:rPr>
+        <w:drawing>
+          <wp:inline distT="0" distB="0" distL="0" distR="0" wp14:anchorId="041F059E" wp14:editId="4B61A92F">
+            <wp:extent cx="5943600" cy="3147060"/>
+            <wp:effectExtent l="0" t="0" r="0" b="0"/>
+            <wp:docPr id="2126684530" name="Imagen 1"/>
+            <wp:cNvGraphicFramePr>
+              <a:graphicFrameLocks xmlns:a="http://schemas.openxmlformats.org/drawingml/2006/main" noChangeAspect="1"/>
+            </wp:cNvGraphicFramePr>
+            <a:graphic xmlns:a="http://schemas.openxmlformats.org/drawingml/2006/main">
+              <a:graphicData uri="http://schemas.openxmlformats.org/drawingml/2006/picture">
+                <pic:pic xmlns:pic="http://schemas.openxmlformats.org/drawingml/2006/picture">
+                  <pic:nvPicPr>
+                    <pic:cNvPr id="2126684530" name=""/>
+                    <pic:cNvPicPr/>
+                  </pic:nvPicPr>
+                  <pic:blipFill>
+                    <a:blip r:embed="rId31"/>
+                    <a:stretch>
+                      <a:fillRect/>
+                    </a:stretch>
+                  </pic:blipFill>
+                  <pic:spPr>
+                    <a:xfrm>
+                      <a:off x="0" y="0"/>
+                      <a:ext cx="5943600" cy="3147060"/>
+                    </a:xfrm>
+                    <a:prstGeom prst="rect">
+                      <a:avLst/>
+                    </a:prstGeom>
+                  </pic:spPr>
+                </pic:pic>
+              </a:graphicData>
+            </a:graphic>
+          </wp:inline>
+        </w:drawing>
+      </w:r>
+      <w:r>
+        <w:rPr>
+          <w:noProof/>
+        </w:rPr>
+        <w:t xml:space="preserve"> </w:t>
+      </w:r>
+      <w:r>
+        <w:rPr>
+          <w:rFonts w:cstheme="minorHAnsi"/>
+          <w:szCs w:val="22"/>
+          <w:lang w:val="es-MX"/>
+        </w:rPr>
+        <w:drawing>
+          <wp:inline distT="0" distB="0" distL="0" distR="0" wp14:anchorId="07DD5A49" wp14:editId="47AC05B4">
+            <wp:extent cx="5943600" cy="2647950"/>
+            <wp:effectExtent l="0" t="0" r="0" b="0"/>
+            <wp:docPr id="69314835" name="Imagen 1" descr="Captura de pantalla de un celular&#10;&#10;El contenido generado por IA puede ser incorrecto."/>
+            <wp:cNvGraphicFramePr>
+              <a:graphicFrameLocks xmlns:a="http://schemas.openxmlformats.org/drawingml/2006/main" noChangeAspect="1"/>
+            </wp:cNvGraphicFramePr>
+            <a:graphic xmlns:a="http://schemas.openxmlformats.org/drawingml/2006/main">
+              <a:graphicData uri="http://schemas.openxmlformats.org/drawingml/2006/picture">
+                <pic:pic xmlns:pic="http://schemas.openxmlformats.org/drawingml/2006/picture">
+                  <pic:nvPicPr>
+                    <pic:cNvPr id="69314835" name="Imagen 1" descr="Captura de pantalla de un celular&#10;&#10;El contenido generado por IA puede ser incorrecto."/>
+                    <pic:cNvPicPr/>
+                  </pic:nvPicPr>
+                  <pic:blipFill>
+                    <a:blip r:embed="rId32"/>
+                    <a:stretch>
+                      <a:fillRect/>
+                    </a:stretch>
+                  </pic:blipFill>
+                  <pic:spPr>
+                    <a:xfrm>
+                      <a:off x="0" y="0"/>
+                      <a:ext cx="5943600" cy="2647950"/>
+                    </a:xfrm>
+                    <a:prstGeom prst="rect">
+                      <a:avLst/>
+                    </a:prstGeom>
+                  </pic:spPr>
+                </pic:pic>
+              </a:graphicData>
+            </a:graphic>
+          </wp:inline>
+        </w:drawing>
+      </w:r>
+    </w:p>
+    <w:p>
+      <w:pPr>
+        <w:jc w:val="center"/>
+        <w:rPr>
+          <w:noProof/>
+        </w:rPr>
+      </w:pPr>
+      <w:r>
+        <w:rPr>
+          <w:rFonts w:cstheme="minorHAnsi"/>
+          <w:szCs w:val="22"/>
+          <w:lang w:val="es-MX"/>
+        </w:rPr>
+        <w:lastRenderedPageBreak/>
+        <w:drawing>
+          <wp:inline distT="0" distB="0" distL="0" distR="0" wp14:anchorId="2617D944" wp14:editId="08F8E405">
+            <wp:extent cx="5943600" cy="1455420"/>
+            <wp:effectExtent l="0" t="0" r="0" b="0"/>
+            <wp:docPr id="1980621345" name="Imagen 1" descr="Captura de pantalla de computadora&#10;&#10;El contenido generado por IA puede ser incorrecto."/>
+            <wp:cNvGraphicFramePr>
+              <a:graphicFrameLocks xmlns:a="http://schemas.openxmlformats.org/drawingml/2006/main" noChangeAspect="1"/>
+            </wp:cNvGraphicFramePr>
+            <a:graphic xmlns:a="http://schemas.openxmlformats.org/drawingml/2006/main">
+              <a:graphicData uri="http://schemas.openxmlformats.org/drawingml/2006/picture">
+                <pic:pic xmlns:pic="http://schemas.openxmlformats.org/drawingml/2006/picture">
+                  <pic:nvPicPr>
+                    <pic:cNvPr id="1980621345" name="Imagen 1" descr="Captura de pantalla de computadora&#10;&#10;El contenido generado por IA puede ser incorrecto."/>
+                    <pic:cNvPicPr/>
+                  </pic:nvPicPr>
+                  <pic:blipFill>
+                    <a:blip r:embed="rId33"/>
+                    <a:stretch>
+                      <a:fillRect/>
+                    </a:stretch>
+                  </pic:blipFill>
+                  <pic:spPr>
+                    <a:xfrm>
+                      <a:off x="0" y="0"/>
+                      <a:ext cx="5943600" cy="1455420"/>
+                    </a:xfrm>
+                    <a:prstGeom prst="rect">
+                      <a:avLst/>
+                    </a:prstGeom>
+                  </pic:spPr>
+                </pic:pic>
+              </a:graphicData>
+            </a:graphic>
+          </wp:inline>
+        </w:drawing>
+      </w:r>
+      <w:r>
+        <w:rPr>
+          <w:noProof/>
+        </w:rPr>
+        <w:t xml:space="preserve"> </w:t>
+      </w:r>
+      <w:r>
+        <w:rPr>
+          <w:rFonts w:cstheme="minorHAnsi"/>
+          <w:szCs w:val="22"/>
+          <w:lang w:val="es-MX"/>
+        </w:rPr>
+        <w:drawing>
+          <wp:inline distT="0" distB="0" distL="0" distR="0" wp14:anchorId="2FB522D0" wp14:editId="3E5DBD62">
+            <wp:extent cx="5943600" cy="1504950"/>
+            <wp:effectExtent l="0" t="0" r="0" b="0"/>
+            <wp:docPr id="1362930051" name="Imagen 1" descr="Captura de pantalla de computadora&#10;&#10;El contenido generado por IA puede ser incorrecto."/>
+            <wp:cNvGraphicFramePr>
+              <a:graphicFrameLocks xmlns:a="http://schemas.openxmlformats.org/drawingml/2006/main" noChangeAspect="1"/>
+            </wp:cNvGraphicFramePr>
+            <a:graphic xmlns:a="http://schemas.openxmlformats.org/drawingml/2006/main">
+              <a:graphicData uri="http://schemas.openxmlformats.org/drawingml/2006/picture">
+                <pic:pic xmlns:pic="http://schemas.openxmlformats.org/drawingml/2006/picture">
+                  <pic:nvPicPr>
+                    <pic:cNvPr id="1362930051" name="Imagen 1" descr="Captura de pantalla de computadora&#10;&#10;El contenido generado por IA puede ser incorrecto."/>
+                    <pic:cNvPicPr/>
+                  </pic:nvPicPr>
+                  <pic:blipFill>
+                    <a:blip r:embed="rId34"/>
+                    <a:stretch>
+                      <a:fillRect/>
+                    </a:stretch>
+                  </pic:blipFill>
+                  <pic:spPr>
+                    <a:xfrm>
+                      <a:off x="0" y="0"/>
+                      <a:ext cx="5943600" cy="1504950"/>
+                    </a:xfrm>
+                    <a:prstGeom prst="rect">
+                      <a:avLst/>
+                    </a:prstGeom>
+                  </pic:spPr>
+                </pic:pic>
+              </a:graphicData>
+            </a:graphic>
+          </wp:inline>
+        </w:drawing>
+      </w:r>
+      <w:r>
+        <w:rPr>
+          <w:noProof/>
+        </w:rPr>
+        <w:t xml:space="preserve"> </w:t>
+      </w:r>
+      <w:r>
+        <w:rPr>
+          <w:noProof/>
+        </w:rPr>
+        <w:drawing>
+          <wp:inline distT="0" distB="0" distL="0" distR="0" wp14:anchorId="47D677BD" wp14:editId="72FE853C">
+            <wp:extent cx="5943600" cy="2183765"/>
+            <wp:effectExtent l="0" t="0" r="0" b="6985"/>
+            <wp:docPr id="1665837885" name="Imagen 1" descr="Captura de pantalla de un celular&#10;&#10;El contenido generado por IA puede ser incorrecto."/>
+            <wp:cNvGraphicFramePr>
+              <a:graphicFrameLocks xmlns:a="http://schemas.openxmlformats.org/drawingml/2006/main" noChangeAspect="1"/>
+            </wp:cNvGraphicFramePr>
+            <a:graphic xmlns:a="http://schemas.openxmlformats.org/drawingml/2006/main">
+              <a:graphicData uri="http://schemas.openxmlformats.org/drawingml/2006/picture">
+                <pic:pic xmlns:pic="http://schemas.openxmlformats.org/drawingml/2006/picture">
+                  <pic:nvPicPr>
+                    <pic:cNvPr id="1665837885" name="Imagen 1" descr="Captura de pantalla de un celular&#10;&#10;El contenido generado por IA puede ser incorrecto."/>
+                    <pic:cNvPicPr/>
+                  </pic:nvPicPr>
+                  <pic:blipFill>
+                    <a:blip r:embed="rId35"/>
+                    <a:stretch>
+                      <a:fillRect/>
+                    </a:stretch>
+                  </pic:blipFill>
+                  <pic:spPr>
+                    <a:xfrm>
+                      <a:off x="0" y="0"/>
+                      <a:ext cx="5943600" cy="2183765"/>
+                    </a:xfrm>
+                    <a:prstGeom prst="rect">
+                      <a:avLst/>
+                    </a:prstGeom>
+                  </pic:spPr>
+                </pic:pic>
+              </a:graphicData>
+            </a:graphic>
+          </wp:inline>
+        </w:drawing>
+      </w:r>
+    </w:p>
+    <w:p>
+      <w:pPr>
+        <w:jc w:val="center"/>
+        <w:rPr>
+          <w:noProof/>
+        </w:rPr>
+      </w:pPr>
+      <w:r>
+        <w:rPr>
+          <w:rFonts w:cstheme="minorHAnsi"/>
+          <w:szCs w:val="22"/>
+          <w:lang w:val="es-MX"/>
+        </w:rPr>
+        <w:drawing>
+          <wp:inline distT="0" distB="0" distL="0" distR="0" wp14:anchorId="374E70CE" wp14:editId="65E3EC03">
+            <wp:extent cx="5943600" cy="2616835"/>
+            <wp:effectExtent l="0" t="0" r="0" b="0"/>
+            <wp:docPr id="1134011084" name="Imagen 1" descr="Texto&#10;&#10;El contenido generado por IA puede ser incorrecto."/>
+            <wp:cNvGraphicFramePr>
+              <a:graphicFrameLocks xmlns:a="http://schemas.openxmlformats.org/drawingml/2006/main" noChangeAspect="1"/>
+            </wp:cNvGraphicFramePr>
+            <a:graphic xmlns:a="http://schemas.openxmlformats.org/drawingml/2006/main">
+              <a:graphicData uri="http://schemas.openxmlformats.org/drawingml/2006/picture">
+                <pic:pic xmlns:pic="http://schemas.openxmlformats.org/drawingml/2006/picture">
+                  <pic:nvPicPr>
+                    <pic:cNvPr id="1134011084" name="Imagen 1" descr="Texto&#10;&#10;El contenido generado por IA puede ser incorrecto."/>
+                    <pic:cNvPicPr/>
+                  </pic:nvPicPr>
+                  <pic:blipFill>
+                    <a:blip r:embed="rId36"/>
+                    <a:stretch>
+                      <a:fillRect/>
+                    </a:stretch>
+                  </pic:blipFill>
+                  <pic:spPr>
+                    <a:xfrm>
+                      <a:off x="0" y="0"/>
+                      <a:ext cx="5943600" cy="2616835"/>
+                    </a:xfrm>
+                    <a:prstGeom prst="rect">
+                      <a:avLst/>
+                    </a:prstGeom>
+                  </pic:spPr>
+                </pic:pic>
+              </a:graphicData>
+            </a:graphic>
+          </wp:inline>
+        </w:drawing>
+      </w:r>
+    </w:p>
+    <w:p>
+      <w:pPr>
+        <w:rPr>
+          <w:noProof/>
+        </w:rPr>
+      </w:pPr>
+      <w:r>
+        <w:rPr>
+          <w:rFonts w:cstheme="minorHAnsi"/>
+          <w:szCs w:val="22"/>
+          <w:lang w:val="es-MX"/>
+        </w:rPr>
+        <w:lastRenderedPageBreak/>
+        <w:drawing>
+          <wp:inline distT="0" distB="0" distL="0" distR="0" wp14:anchorId="5F86E0AA" wp14:editId="35ADF94D">
+            <wp:extent cx="5943600" cy="1758950"/>
+            <wp:effectExtent l="0" t="0" r="0" b="0"/>
+            <wp:docPr id="1897635229" name="Imagen 1" descr="Captura de pantalla de un celular&#10;&#10;El contenido generado por IA puede ser incorrecto."/>
+            <wp:cNvGraphicFramePr>
+              <a:graphicFrameLocks xmlns:a="http://schemas.openxmlformats.org/drawingml/2006/main" noChangeAspect="1"/>
+            </wp:cNvGraphicFramePr>
+            <a:graphic xmlns:a="http://schemas.openxmlformats.org/drawingml/2006/main">
+              <a:graphicData uri="http://schemas.openxmlformats.org/drawingml/2006/picture">
+                <pic:pic xmlns:pic="http://schemas.openxmlformats.org/drawingml/2006/picture">
+                  <pic:nvPicPr>
+                    <pic:cNvPr id="1897635229" name="Imagen 1" descr="Captura de pantalla de un celular&#10;&#10;El contenido generado por IA puede ser incorrecto."/>
+                    <pic:cNvPicPr/>
+                  </pic:nvPicPr>
+                  <pic:blipFill>
+                    <a:blip r:embed="rId37"/>
+                    <a:stretch>
+                      <a:fillRect/>
+                    </a:stretch>
+                  </pic:blipFill>
+                  <pic:spPr>
+                    <a:xfrm>
+                      <a:off x="0" y="0"/>
+                      <a:ext cx="5943600" cy="1758950"/>
+                    </a:xfrm>
+                    <a:prstGeom prst="rect">
+                      <a:avLst/>
+                    </a:prstGeom>
+                  </pic:spPr>
+                </pic:pic>
+              </a:graphicData>
+            </a:graphic>
+          </wp:inline>
+        </w:drawing>
+      </w:r>
+      <w:r>
+        <w:rPr>
+          <w:noProof/>
+        </w:rPr>
+        <w:t xml:space="preserve"> </w:t>
+      </w:r>
+      <w:r>
+        <w:rPr>
+          <w:noProof/>
+        </w:rPr>
+        <w:drawing>
+          <wp:inline distT="0" distB="0" distL="0" distR="0" wp14:anchorId="5251BFB5" wp14:editId="73589143">
+            <wp:extent cx="5943600" cy="1489710"/>
+            <wp:effectExtent l="0" t="0" r="0" b="0"/>
+            <wp:docPr id="1946457002" name="Imagen 1" descr="Captura de pantalla de un celular&#10;&#10;El contenido generado por IA puede ser incorrecto."/>
+            <wp:cNvGraphicFramePr>
+              <a:graphicFrameLocks xmlns:a="http://schemas.openxmlformats.org/drawingml/2006/main" noChangeAspect="1"/>
+            </wp:cNvGraphicFramePr>
+            <a:graphic xmlns:a="http://schemas.openxmlformats.org/drawingml/2006/main">
+              <a:graphicData uri="http://schemas.openxmlformats.org/drawingml/2006/picture">
+                <pic:pic xmlns:pic="http://schemas.openxmlformats.org/drawingml/2006/picture">
+                  <pic:nvPicPr>
+                    <pic:cNvPr id="1946457002" name="Imagen 1" descr="Captura de pantalla de un celular&#10;&#10;El contenido generado por IA puede ser incorrecto."/>
+                    <pic:cNvPicPr/>
+                  </pic:nvPicPr>
+                  <pic:blipFill>
+                    <a:blip r:embed="rId38"/>
+                    <a:stretch>
+                      <a:fillRect/>
+                    </a:stretch>
+                  </pic:blipFill>
+                  <pic:spPr>
+                    <a:xfrm>
+                      <a:off x="0" y="0"/>
+                      <a:ext cx="5943600" cy="1489710"/>
+                    </a:xfrm>
+                    <a:prstGeom prst="rect">
+                      <a:avLst/>
+                    </a:prstGeom>
+                  </pic:spPr>
+                </pic:pic>
+              </a:graphicData>
+            </a:graphic>
+          </wp:inline>
+        </w:drawing>
+      </w:r>
+      <w:r>
+        <w:rPr>
+          <w:noProof/>
+        </w:rPr>
+        <w:t xml:space="preserve"> </w:t>
+      </w:r>
+      <w:r>
+        <w:rPr>
+          <w:noProof/>
+        </w:rPr>
+        <w:drawing>
+          <wp:inline distT="0" distB="0" distL="0" distR="0" wp14:anchorId="6008E6D8" wp14:editId="11D93C33">
+            <wp:extent cx="5943600" cy="2604770"/>
+            <wp:effectExtent l="0" t="0" r="0" b="5080"/>
+            <wp:docPr id="161301840" name="Imagen 1" descr="Captura de pantalla de un celular&#10;&#10;El contenido generado por IA puede ser incorrecto."/>
+            <wp:cNvGraphicFramePr>
+              <a:graphicFrameLocks xmlns:a="http://schemas.openxmlformats.org/drawingml/2006/main" noChangeAspect="1"/>
+            </wp:cNvGraphicFramePr>
+            <a:graphic xmlns:a="http://schemas.openxmlformats.org/drawingml/2006/main">
+              <a:graphicData uri="http://schemas.openxmlformats.org/drawingml/2006/picture">
+                <pic:pic xmlns:pic="http://schemas.openxmlformats.org/drawingml/2006/picture">
+                  <pic:nvPicPr>
+                    <pic:cNvPr id="161301840" name="Imagen 1" descr="Captura de pantalla de un celular&#10;&#10;El contenido generado por IA puede ser incorrecto."/>
+                    <pic:cNvPicPr/>
+                  </pic:nvPicPr>
+                  <pic:blipFill>
+                    <a:blip r:embed="rId39"/>
+                    <a:stretch>
+                      <a:fillRect/>
+                    </a:stretch>
+                  </pic:blipFill>
+                  <pic:spPr>
+                    <a:xfrm>
+                      <a:off x="0" y="0"/>
+                      <a:ext cx="5943600" cy="2604770"/>
+                    </a:xfrm>
+                    <a:prstGeom prst="rect">
+                      <a:avLst/>
+                    </a:prstGeom>
+                  </pic:spPr>
+                </pic:pic>
+              </a:graphicData>
+            </a:graphic>
+          </wp:inline>
+        </w:drawing>
+      </w:r>
+    </w:p>
+    <w:p>
+      <w:pPr>
+        <w:jc w:val="center"/>
+        <w:rPr>
+          <w:noProof/>
+        </w:rPr>
+      </w:pPr>
+      <w:r>
+        <w:rPr>
+          <w:noProof/>
+        </w:rPr>
+        <w:drawing>
+          <wp:inline distT="0" distB="0" distL="0" distR="0" wp14:anchorId="7DE5CD08" wp14:editId="2E593367">
+            <wp:extent cx="5943600" cy="2171065"/>
+            <wp:effectExtent l="0" t="0" r="0" b="635"/>
+            <wp:docPr id="1925460293" name="Imagen 1" descr="Texto&#10;&#10;El contenido generado por IA puede ser incorrecto."/>
+            <wp:cNvGraphicFramePr>
+              <a:graphicFrameLocks xmlns:a="http://schemas.openxmlformats.org/drawingml/2006/main" noChangeAspect="1"/>
+            </wp:cNvGraphicFramePr>
+            <a:graphic xmlns:a="http://schemas.openxmlformats.org/drawingml/2006/main">
+              <a:graphicData uri="http://schemas.openxmlformats.org/drawingml/2006/picture">
+                <pic:pic xmlns:pic="http://schemas.openxmlformats.org/drawingml/2006/picture">
+                  <pic:nvPicPr>
+                    <pic:cNvPr id="1925460293" name="Imagen 1" descr="Texto&#10;&#10;El contenido generado por IA puede ser incorrecto."/>
+                    <pic:cNvPicPr/>
+                  </pic:nvPicPr>
+                  <pic:blipFill rotWithShape="1">
+                    <a:blip r:embed="rId40"/>
+                    <a:srcRect t="5001"/>
+                    <a:stretch/>
+                  </pic:blipFill>
+                  <pic:spPr bwMode="auto">
+                    <a:xfrm>
+                      <a:off x="0" y="0"/>
+                      <a:ext cx="5943600" cy="2171065"/>
+                    </a:xfrm>
+                    <a:prstGeom prst="rect">
+                      <a:avLst/>
+                    </a:prstGeom>
+                    <a:ln>
+                      <a:noFill/>
+                    </a:ln>
+                    <a:extLst>
+                      <a:ext uri="{53640926-AAD7-44D8-BBD7-CCE9431645EC}">
+                        <a14:shadowObscured xmlns:a14="http://schemas.microsoft.com/office/drawing/2010/main"/>
+                      </a:ext>
+                    </a:extLst>
+                  </pic:spPr>
+                </pic:pic>
+              </a:graphicData>
+            </a:graphic>
+          </wp:inline>
+        </w:drawing>
+      </w:r>
+    </w:p>
+    <w:p>
+      <w:pPr>
+        <w:jc w:val="center"/>
+        <w:rPr>
+          <w:noProof/>
+        </w:rPr>
+      </w:pPr>
+      <w:r>
+        <w:rPr>
+          <w:noProof/>
+        </w:rPr>
+        <w:lastRenderedPageBreak/>
+        <w:drawing>
+          <wp:inline distT="0" distB="0" distL="0" distR="0" wp14:anchorId="2A619FC5" wp14:editId="26A9A382">
+            <wp:extent cx="5943600" cy="1576705"/>
+            <wp:effectExtent l="0" t="0" r="0" b="4445"/>
+            <wp:docPr id="1057282534" name="Imagen 1"/>
+            <wp:cNvGraphicFramePr>
+              <a:graphicFrameLocks xmlns:a="http://schemas.openxmlformats.org/drawingml/2006/main" noChangeAspect="1"/>
+            </wp:cNvGraphicFramePr>
+            <a:graphic xmlns:a="http://schemas.openxmlformats.org/drawingml/2006/main">
+              <a:graphicData uri="http://schemas.openxmlformats.org/drawingml/2006/picture">
+                <pic:pic xmlns:pic="http://schemas.openxmlformats.org/drawingml/2006/picture">
+                  <pic:nvPicPr>
+                    <pic:cNvPr id="1057282534" name=""/>
+                    <pic:cNvPicPr/>
+                  </pic:nvPicPr>
+                  <pic:blipFill>
+                    <a:blip r:embed="rId41"/>
+                    <a:stretch>
+                      <a:fillRect/>
+                    </a:stretch>
+                  </pic:blipFill>
+                  <pic:spPr>
+                    <a:xfrm>
+                      <a:off x="0" y="0"/>
+                      <a:ext cx="5943600" cy="1576705"/>
+                    </a:xfrm>
+                    <a:prstGeom prst="rect">
+                      <a:avLst/>
+                    </a:prstGeom>
+                  </pic:spPr>
+                </pic:pic>
+              </a:graphicData>
+            </a:graphic>
+          </wp:inline>
+        </w:drawing>
+      </w:r>
+      <w:r>
+        <w:rPr>
+          <w:noProof/>
+        </w:rPr>
+        <w:t xml:space="preserve"> </w:t>
+      </w:r>
+      <w:r>
+        <w:rPr>
+          <w:noProof/>
+        </w:rPr>
+        <w:drawing>
+          <wp:inline distT="0" distB="0" distL="0" distR="0" wp14:anchorId="5F914119" wp14:editId="0B0F5D44">
+            <wp:extent cx="5943600" cy="2669540"/>
+            <wp:effectExtent l="0" t="0" r="0" b="0"/>
+            <wp:docPr id="1580824358" name="Imagen 1" descr="Captura de pantalla de un celular&#10;&#10;El contenido generado por IA puede ser incorrecto."/>
+            <wp:cNvGraphicFramePr>
+              <a:graphicFrameLocks xmlns:a="http://schemas.openxmlformats.org/drawingml/2006/main" noChangeAspect="1"/>
+            </wp:cNvGraphicFramePr>
+            <a:graphic xmlns:a="http://schemas.openxmlformats.org/drawingml/2006/main">
+              <a:graphicData uri="http://schemas.openxmlformats.org/drawingml/2006/picture">
+                <pic:pic xmlns:pic="http://schemas.openxmlformats.org/drawingml/2006/picture">
+                  <pic:nvPicPr>
+                    <pic:cNvPr id="1580824358" name="Imagen 1" descr="Captura de pantalla de un celular&#10;&#10;El contenido generado por IA puede ser incorrecto."/>
+                    <pic:cNvPicPr/>
+                  </pic:nvPicPr>
+                  <pic:blipFill>
+                    <a:blip r:embed="rId42"/>
+                    <a:stretch>
+                      <a:fillRect/>
+                    </a:stretch>
+                  </pic:blipFill>
+                  <pic:spPr>
+                    <a:xfrm>
+                      <a:off x="0" y="0"/>
+                      <a:ext cx="5943600" cy="2669540"/>
+                    </a:xfrm>
+                    <a:prstGeom prst="rect">
+                      <a:avLst/>
+                    </a:prstGeom>
+                  </pic:spPr>
+                </pic:pic>
+              </a:graphicData>
+            </a:graphic>
+          </wp:inline>
+        </w:drawing>
+      </w:r>
+    </w:p>
+    <w:p>
+      <w:pPr>
+        <w:rPr>
+          <w:noProof/>
+          <w:lang w:val="es-MX"/>
+        </w:rPr>
+      </w:pPr>
+      <w:r>
+        <w:rPr>
+          <w:noProof/>
+          <w:lang w:val="es-MX"/>
+        </w:rPr>
+        <w:t>La diferencia entre los m</w:t>
+      </w:r>
+      <w:r>
+        <w:rPr>
+          <w:noProof/>
+          <w:lang w:val="es-MX"/>
+        </w:rPr>
+        <w:t xml:space="preserve">étodos HTTP </w:t>
+      </w:r>
+      <w:r>
+        <w:rPr>
+          <w:noProof/>
+          <w:lang w:val="es-MX"/>
+        </w:rPr>
+        <w:t xml:space="preserve">PUT </w:t>
+      </w:r>
+      <w:r>
+        <w:rPr>
+          <w:noProof/>
+          <w:lang w:val="es-MX"/>
+        </w:rPr>
+        <w:t>y PATCH es que PUT te permite cambiar solo uno de los datos del JSON, mientras que PATCH te obliga a mencionarlos todos, aunque el valor sea el mismo en algunos y solo cambien otros.</w:t>
+      </w:r>
+    </w:p>
+    <w:p>
+      <w:pPr>
+        <w:jc w:val="center"/>
+        <w:rPr>
+          <w:rFonts w:cstheme="minorHAnsi"/>
+          <w:szCs w:val="22"/>
+          <w:lang w:val="es-MX"/>
+        </w:rPr>
+      </w:pPr>
+    </w:p>
+    <w:p>
+      <w:pPr>
+        <w:rPr>
+          <w:rFonts w:cstheme="minorHAnsi"/>
+          <w:szCs w:val="22"/>
+          <w:lang w:val="es-MX"/>
+        </w:rPr>
+      </w:pPr>
+    </w:p>
+    <w:p>
+      <w:pPr>
+        <w:jc w:val="left"/>
+        <w:rPr>
+          <w:rFonts w:cstheme="minorHAnsi"/>
+          <w:szCs w:val="22"/>
+          <w:lang w:val="es-MX"/>
+        </w:rPr>
+      </w:pPr>
+    </w:p>
+    <w:p>
+      <w:pPr>
+        <w:jc w:val="left"/>
+        <w:rPr>
+          <w:rFonts w:cstheme="minorHAnsi"/>
+          <w:szCs w:val="22"/>
+          <w:lang w:val="es-MX"/>
+        </w:rPr>
+      </w:pPr>
+      <w:r>
+        <w:rPr>
+          <w:rFonts w:cstheme="minorHAnsi"/>
+          <w:szCs w:val="22"/>
+          <w:lang w:val="es-MX"/>
+        </w:rPr>
+        <w:br w:type="page"/>
+      </w:r>
+    </w:p>
+    <w:p>
+      <w:pPr>
+        <w:pStyle w:val="Ttulo1"/>
+      </w:pPr>
+      <w:bookmarkStart w:id="6" w:name="_Toc198850031"/>
       <w:r>
         <w:lastRenderedPageBreak/>
         <w:t>Referencias</w:t>
@@ -6496,7 +8787,7 @@
       </w:r>
     </w:p>
     <w:sectPr>
-      <w:footerReference w:type="default" r:id="rId27"/>
+      <w:footerReference w:type="default" r:id="rId43"/>
       <w:pgSz w:w="12240" w:h="15840" w:code="1"/>
       <w:pgMar w:top="1440" w:right="1440" w:bottom="1440" w:left="1440" w:header="720" w:footer="720" w:gutter="0"/>
       <w:pgNumType w:start="0"/>
@@ -6542,11 +8833,10 @@
         <w:docPartUnique/>
       </w:docPartObj>
     </w:sdtPr>
-    <w:sdtEndPr/>
     <w:sdtContent>
       <w:p>
         <w:pPr>
-          <w:pStyle w:val="Footer"/>
+          <w:pStyle w:val="Piedepgina"/>
         </w:pPr>
         <w:r>
           <w:rPr>
@@ -6647,7 +8937,7 @@
   </w:sdt>
   <w:p>
     <w:pPr>
-      <w:pStyle w:val="Footer"/>
+      <w:pStyle w:val="Piedepgina"/>
     </w:pPr>
     <w:r>
       <w:rPr>
@@ -7657,6 +9947,119 @@
     </w:lvl>
   </w:abstractNum>
   <w:abstractNum w:abstractNumId="10" w15:restartNumberingAfterBreak="0">
+    <w:nsid w:val="2ED42F72"/>
+    <w:multiLevelType w:val="hybridMultilevel"/>
+    <w:tmpl w:val="807A4C52"/>
+    <w:lvl w:ilvl="0" w:tplc="080A0001">
+      <w:start w:val="1"/>
+      <w:numFmt w:val="bullet"/>
+      <w:lvlText w:val=""/>
+      <w:lvlJc w:val="left"/>
+      <w:pPr>
+        <w:ind w:left="720" w:hanging="360"/>
+      </w:pPr>
+      <w:rPr>
+        <w:rFonts w:ascii="Symbol" w:hAnsi="Symbol" w:hint="default"/>
+      </w:rPr>
+    </w:lvl>
+    <w:lvl w:ilvl="1" w:tplc="080A0003">
+      <w:start w:val="1"/>
+      <w:numFmt w:val="bullet"/>
+      <w:lvlText w:val="o"/>
+      <w:lvlJc w:val="left"/>
+      <w:pPr>
+        <w:ind w:left="1440" w:hanging="360"/>
+      </w:pPr>
+      <w:rPr>
+        <w:rFonts w:ascii="Courier New" w:hAnsi="Courier New" w:cs="Courier New" w:hint="default"/>
+      </w:rPr>
+    </w:lvl>
+    <w:lvl w:ilvl="2" w:tplc="080A0005">
+      <w:start w:val="1"/>
+      <w:numFmt w:val="bullet"/>
+      <w:lvlText w:val=""/>
+      <w:lvlJc w:val="left"/>
+      <w:pPr>
+        <w:ind w:left="2160" w:hanging="360"/>
+      </w:pPr>
+      <w:rPr>
+        <w:rFonts w:ascii="Wingdings" w:hAnsi="Wingdings" w:hint="default"/>
+      </w:rPr>
+    </w:lvl>
+    <w:lvl w:ilvl="3" w:tplc="080A0001">
+      <w:start w:val="1"/>
+      <w:numFmt w:val="bullet"/>
+      <w:lvlText w:val=""/>
+      <w:lvlJc w:val="left"/>
+      <w:pPr>
+        <w:ind w:left="2880" w:hanging="360"/>
+      </w:pPr>
+      <w:rPr>
+        <w:rFonts w:ascii="Symbol" w:hAnsi="Symbol" w:hint="default"/>
+      </w:rPr>
+    </w:lvl>
+    <w:lvl w:ilvl="4" w:tplc="080A0003" w:tentative="1">
+      <w:start w:val="1"/>
+      <w:numFmt w:val="bullet"/>
+      <w:lvlText w:val="o"/>
+      <w:lvlJc w:val="left"/>
+      <w:pPr>
+        <w:ind w:left="3600" w:hanging="360"/>
+      </w:pPr>
+      <w:rPr>
+        <w:rFonts w:ascii="Courier New" w:hAnsi="Courier New" w:cs="Courier New" w:hint="default"/>
+      </w:rPr>
+    </w:lvl>
+    <w:lvl w:ilvl="5" w:tplc="080A0005" w:tentative="1">
+      <w:start w:val="1"/>
+      <w:numFmt w:val="bullet"/>
+      <w:lvlText w:val=""/>
+      <w:lvlJc w:val="left"/>
+      <w:pPr>
+        <w:ind w:left="4320" w:hanging="360"/>
+      </w:pPr>
+      <w:rPr>
+        <w:rFonts w:ascii="Wingdings" w:hAnsi="Wingdings" w:hint="default"/>
+      </w:rPr>
+    </w:lvl>
+    <w:lvl w:ilvl="6" w:tplc="080A0001" w:tentative="1">
+      <w:start w:val="1"/>
+      <w:numFmt w:val="bullet"/>
+      <w:lvlText w:val=""/>
+      <w:lvlJc w:val="left"/>
+      <w:pPr>
+        <w:ind w:left="5040" w:hanging="360"/>
+      </w:pPr>
+      <w:rPr>
+        <w:rFonts w:ascii="Symbol" w:hAnsi="Symbol" w:hint="default"/>
+      </w:rPr>
+    </w:lvl>
+    <w:lvl w:ilvl="7" w:tplc="080A0003" w:tentative="1">
+      <w:start w:val="1"/>
+      <w:numFmt w:val="bullet"/>
+      <w:lvlText w:val="o"/>
+      <w:lvlJc w:val="left"/>
+      <w:pPr>
+        <w:ind w:left="5760" w:hanging="360"/>
+      </w:pPr>
+      <w:rPr>
+        <w:rFonts w:ascii="Courier New" w:hAnsi="Courier New" w:cs="Courier New" w:hint="default"/>
+      </w:rPr>
+    </w:lvl>
+    <w:lvl w:ilvl="8" w:tplc="080A0005" w:tentative="1">
+      <w:start w:val="1"/>
+      <w:numFmt w:val="bullet"/>
+      <w:lvlText w:val=""/>
+      <w:lvlJc w:val="left"/>
+      <w:pPr>
+        <w:ind w:left="6480" w:hanging="360"/>
+      </w:pPr>
+      <w:rPr>
+        <w:rFonts w:ascii="Wingdings" w:hAnsi="Wingdings" w:hint="default"/>
+      </w:rPr>
+    </w:lvl>
+  </w:abstractNum>
+  <w:abstractNum w:abstractNumId="11" w15:restartNumberingAfterBreak="0">
     <w:nsid w:val="2FE10BBC"/>
     <w:multiLevelType w:val="hybridMultilevel"/>
     <w:tmpl w:val="A2CE3F40"/>
@@ -7769,7 +10172,7 @@
       </w:rPr>
     </w:lvl>
   </w:abstractNum>
-  <w:abstractNum w:abstractNumId="11" w15:restartNumberingAfterBreak="0">
+  <w:abstractNum w:abstractNumId="12" w15:restartNumberingAfterBreak="0">
     <w:nsid w:val="47CB7FEE"/>
     <w:multiLevelType w:val="hybridMultilevel"/>
     <w:tmpl w:val="5E6CAC1E"/>
@@ -7882,7 +10285,7 @@
       </w:rPr>
     </w:lvl>
   </w:abstractNum>
-  <w:abstractNum w:abstractNumId="12" w15:restartNumberingAfterBreak="0">
+  <w:abstractNum w:abstractNumId="13" w15:restartNumberingAfterBreak="0">
     <w:nsid w:val="490E4FB5"/>
     <w:multiLevelType w:val="hybridMultilevel"/>
     <w:tmpl w:val="7B981386"/>
@@ -7995,7 +10398,7 @@
       </w:rPr>
     </w:lvl>
   </w:abstractNum>
-  <w:abstractNum w:abstractNumId="13" w15:restartNumberingAfterBreak="0">
+  <w:abstractNum w:abstractNumId="14" w15:restartNumberingAfterBreak="0">
     <w:nsid w:val="4C5E65C3"/>
     <w:multiLevelType w:val="hybridMultilevel"/>
     <w:tmpl w:val="6FD0ECAC"/>
@@ -8108,7 +10511,7 @@
       </w:rPr>
     </w:lvl>
   </w:abstractNum>
-  <w:abstractNum w:abstractNumId="14" w15:restartNumberingAfterBreak="0">
+  <w:abstractNum w:abstractNumId="15" w15:restartNumberingAfterBreak="0">
     <w:nsid w:val="52F37E63"/>
     <w:multiLevelType w:val="hybridMultilevel"/>
     <w:tmpl w:val="FE220234"/>
@@ -8194,7 +10597,7 @@
       </w:pPr>
     </w:lvl>
   </w:abstractNum>
-  <w:abstractNum w:abstractNumId="15" w15:restartNumberingAfterBreak="0">
+  <w:abstractNum w:abstractNumId="16" w15:restartNumberingAfterBreak="0">
     <w:nsid w:val="568B5E4A"/>
     <w:multiLevelType w:val="hybridMultilevel"/>
     <w:tmpl w:val="1B32BB2E"/>
@@ -8307,7 +10710,7 @@
       </w:rPr>
     </w:lvl>
   </w:abstractNum>
-  <w:abstractNum w:abstractNumId="16" w15:restartNumberingAfterBreak="0">
+  <w:abstractNum w:abstractNumId="17" w15:restartNumberingAfterBreak="0">
     <w:nsid w:val="5B8C5504"/>
     <w:multiLevelType w:val="hybridMultilevel"/>
     <w:tmpl w:val="9460BF2A"/>
@@ -8420,7 +10823,7 @@
       </w:rPr>
     </w:lvl>
   </w:abstractNum>
-  <w:abstractNum w:abstractNumId="17" w15:restartNumberingAfterBreak="0">
+  <w:abstractNum w:abstractNumId="18" w15:restartNumberingAfterBreak="0">
     <w:nsid w:val="693848CF"/>
     <w:multiLevelType w:val="hybridMultilevel"/>
     <w:tmpl w:val="4EF09D9A"/>
@@ -8540,13 +10943,13 @@
     <w:abstractNumId w:val="8"/>
   </w:num>
   <w:num w:numId="3" w16cid:durableId="15543863">
-    <w:abstractNumId w:val="10"/>
+    <w:abstractNumId w:val="11"/>
   </w:num>
   <w:num w:numId="4" w16cid:durableId="1366056714">
-    <w:abstractNumId w:val="16"/>
+    <w:abstractNumId w:val="17"/>
   </w:num>
   <w:num w:numId="5" w16cid:durableId="1312293640">
-    <w:abstractNumId w:val="12"/>
+    <w:abstractNumId w:val="13"/>
   </w:num>
   <w:num w:numId="6" w16cid:durableId="1027175047">
     <w:abstractNumId w:val="5"/>
@@ -8558,7 +10961,7 @@
     <w:abstractNumId w:val="7"/>
   </w:num>
   <w:num w:numId="9" w16cid:durableId="2134013571">
-    <w:abstractNumId w:val="17"/>
+    <w:abstractNumId w:val="18"/>
   </w:num>
   <w:num w:numId="10" w16cid:durableId="633604485">
     <w:abstractNumId w:val="3"/>
@@ -8570,10 +10973,10 @@
     <w:abstractNumId w:val="1"/>
   </w:num>
   <w:num w:numId="13" w16cid:durableId="1305307034">
-    <w:abstractNumId w:val="11"/>
+    <w:abstractNumId w:val="12"/>
   </w:num>
   <w:num w:numId="14" w16cid:durableId="1123693099">
-    <w:abstractNumId w:val="15"/>
+    <w:abstractNumId w:val="16"/>
   </w:num>
   <w:num w:numId="15" w16cid:durableId="934286777">
     <w:abstractNumId w:val="0"/>
@@ -8585,10 +10988,13 @@
     <w:abstractNumId w:val="2"/>
   </w:num>
   <w:num w:numId="18" w16cid:durableId="1575894518">
-    <w:abstractNumId w:val="13"/>
+    <w:abstractNumId w:val="14"/>
   </w:num>
   <w:num w:numId="19" w16cid:durableId="1858159241">
-    <w:abstractNumId w:val="14"/>
+    <w:abstractNumId w:val="15"/>
+  </w:num>
+  <w:num w:numId="20" w16cid:durableId="188572976">
+    <w:abstractNumId w:val="10"/>
   </w:num>
 </w:numbering>
 </file>
@@ -8914,11 +11320,11 @@
       <w:lang w:val="en-US" w:eastAsia="zh-CN"/>
     </w:rPr>
   </w:style>
-  <w:style w:type="paragraph" w:styleId="Heading1">
+  <w:style w:type="paragraph" w:styleId="Ttulo1">
     <w:name w:val="heading 1"/>
     <w:basedOn w:val="Normal"/>
     <w:next w:val="Normal"/>
-    <w:link w:val="Heading1Char"/>
+    <w:link w:val="Ttulo1Car"/>
     <w:qFormat/>
     <w:rsid w:val="00C43C9B"/>
     <w:pPr>
@@ -8936,11 +11342,11 @@
       <w:lang w:val="es-ES"/>
     </w:rPr>
   </w:style>
-  <w:style w:type="paragraph" w:styleId="Heading2">
+  <w:style w:type="paragraph" w:styleId="Ttulo2">
     <w:name w:val="heading 2"/>
     <w:basedOn w:val="Normal"/>
     <w:next w:val="Normal"/>
-    <w:link w:val="Heading2Char"/>
+    <w:link w:val="Ttulo2Car"/>
     <w:unhideWhenUsed/>
     <w:qFormat/>
     <w:rsid w:val="00C43C9B"/>
@@ -8960,11 +11366,11 @@
       <w:lang w:val="es-ES"/>
     </w:rPr>
   </w:style>
-  <w:style w:type="paragraph" w:styleId="Heading3">
+  <w:style w:type="paragraph" w:styleId="Ttulo3">
     <w:name w:val="heading 3"/>
     <w:basedOn w:val="Normal"/>
     <w:next w:val="Normal"/>
-    <w:link w:val="Heading3Char"/>
+    <w:link w:val="Ttulo3Car"/>
     <w:unhideWhenUsed/>
     <w:qFormat/>
     <w:rsid w:val="00C43C9B"/>
@@ -8982,7 +11388,7 @@
       <w:lang w:val="es-ES"/>
     </w:rPr>
   </w:style>
-  <w:style w:type="paragraph" w:styleId="Heading4">
+  <w:style w:type="paragraph" w:styleId="Ttulo4">
     <w:name w:val="heading 4"/>
     <w:basedOn w:val="Normal"/>
     <w:next w:val="Normal"/>
@@ -9002,7 +11408,7 @@
       <w:lang w:val="es-ES"/>
     </w:rPr>
   </w:style>
-  <w:style w:type="paragraph" w:styleId="Heading5">
+  <w:style w:type="paragraph" w:styleId="Ttulo5">
     <w:name w:val="heading 5"/>
     <w:basedOn w:val="Normal"/>
     <w:next w:val="Normal"/>
@@ -9023,11 +11429,11 @@
       <w:lang w:val="es-ES"/>
     </w:rPr>
   </w:style>
-  <w:style w:type="paragraph" w:styleId="Heading6">
+  <w:style w:type="paragraph" w:styleId="Ttulo6">
     <w:name w:val="heading 6"/>
     <w:basedOn w:val="Normal"/>
     <w:next w:val="Normal"/>
-    <w:link w:val="Heading6Char"/>
+    <w:link w:val="Ttulo6Car"/>
     <w:semiHidden/>
     <w:unhideWhenUsed/>
     <w:qFormat/>
@@ -9043,13 +11449,13 @@
       <w:color w:val="1F4D78" w:themeColor="accent1" w:themeShade="7F"/>
     </w:rPr>
   </w:style>
-  <w:style w:type="character" w:default="1" w:styleId="DefaultParagraphFont">
+  <w:style w:type="character" w:default="1" w:styleId="Fuentedeprrafopredeter">
     <w:name w:val="Default Paragraph Font"/>
     <w:uiPriority w:val="1"/>
     <w:semiHidden/>
     <w:unhideWhenUsed/>
   </w:style>
-  <w:style w:type="table" w:default="1" w:styleId="TableNormal">
+  <w:style w:type="table" w:default="1" w:styleId="Tablanormal">
     <w:name w:val="Normal Table"/>
     <w:uiPriority w:val="99"/>
     <w:semiHidden/>
@@ -9064,15 +11470,15 @@
       </w:tblCellMar>
     </w:tblPr>
   </w:style>
-  <w:style w:type="numbering" w:default="1" w:styleId="NoList">
+  <w:style w:type="numbering" w:default="1" w:styleId="Sinlista">
     <w:name w:val="No List"/>
     <w:uiPriority w:val="99"/>
     <w:semiHidden/>
     <w:unhideWhenUsed/>
   </w:style>
-  <w:style w:type="character" w:styleId="Hyperlink">
+  <w:style w:type="character" w:styleId="Hipervnculo">
     <w:name w:val="Hyperlink"/>
-    <w:basedOn w:val="DefaultParagraphFont"/>
+    <w:basedOn w:val="Fuentedeprrafopredeter"/>
     <w:uiPriority w:val="99"/>
     <w:qFormat/>
     <w:rsid w:val="00C43C9B"/>
@@ -9083,7 +11489,7 @@
   </w:style>
   <w:style w:type="paragraph" w:customStyle="1" w:styleId="Estilo1">
     <w:name w:val="Estilo1"/>
-    <w:basedOn w:val="Heading1"/>
+    <w:basedOn w:val="Ttulo1"/>
     <w:next w:val="Normal"/>
     <w:qFormat/>
     <w:rsid w:val="00C43C9B"/>
@@ -9098,11 +11504,11 @@
       <w:sz w:val="44"/>
     </w:rPr>
   </w:style>
-  <w:style w:type="paragraph" w:styleId="Title">
+  <w:style w:type="paragraph" w:styleId="Ttulo">
     <w:name w:val="Title"/>
     <w:basedOn w:val="Normal"/>
     <w:next w:val="Normal"/>
-    <w:link w:val="TitleChar"/>
+    <w:link w:val="TtuloCar"/>
     <w:qFormat/>
     <w:rsid w:val="001F614C"/>
     <w:pPr>
@@ -9117,10 +11523,10 @@
       <w:szCs w:val="56"/>
     </w:rPr>
   </w:style>
-  <w:style w:type="character" w:customStyle="1" w:styleId="TitleChar">
-    <w:name w:val="Title Char"/>
-    <w:basedOn w:val="DefaultParagraphFont"/>
-    <w:link w:val="Title"/>
+  <w:style w:type="character" w:customStyle="1" w:styleId="TtuloCar">
+    <w:name w:val="Título Car"/>
+    <w:basedOn w:val="Fuentedeprrafopredeter"/>
+    <w:link w:val="Ttulo"/>
     <w:rsid w:val="001F614C"/>
     <w:rPr>
       <w:rFonts w:asciiTheme="majorHAnsi" w:eastAsiaTheme="majorEastAsia" w:hAnsiTheme="majorHAnsi" w:cstheme="majorBidi"/>
@@ -9133,7 +11539,7 @@
   </w:style>
   <w:style w:type="paragraph" w:customStyle="1" w:styleId="TituloChido">
     <w:name w:val="Titulo Chido"/>
-    <w:basedOn w:val="Title"/>
+    <w:basedOn w:val="Ttulo"/>
     <w:link w:val="TituloChidoCar"/>
     <w:rsid w:val="001F614C"/>
     <w:pPr>
@@ -9144,7 +11550,7 @@
       <w:lang w:val="es-MX"/>
     </w:rPr>
   </w:style>
-  <w:style w:type="paragraph" w:styleId="ListParagraph">
+  <w:style w:type="paragraph" w:styleId="Prrafodelista">
     <w:name w:val="List Paragraph"/>
     <w:basedOn w:val="Normal"/>
     <w:uiPriority w:val="34"/>
@@ -9156,7 +11562,7 @@
   </w:style>
   <w:style w:type="character" w:customStyle="1" w:styleId="TituloChidoCar">
     <w:name w:val="Titulo Chido Car"/>
-    <w:basedOn w:val="TitleChar"/>
+    <w:basedOn w:val="TtuloCar"/>
     <w:link w:val="TituloChido"/>
     <w:rsid w:val="001F614C"/>
     <w:rPr>
@@ -9169,10 +11575,10 @@
       <w:lang w:val="en-US" w:eastAsia="zh-CN"/>
     </w:rPr>
   </w:style>
-  <w:style w:type="character" w:customStyle="1" w:styleId="Heading6Char">
-    <w:name w:val="Heading 6 Char"/>
-    <w:basedOn w:val="DefaultParagraphFont"/>
-    <w:link w:val="Heading6"/>
+  <w:style w:type="character" w:customStyle="1" w:styleId="Ttulo6Car">
+    <w:name w:val="Título 6 Car"/>
+    <w:basedOn w:val="Fuentedeprrafopredeter"/>
+    <w:link w:val="Ttulo6"/>
     <w:semiHidden/>
     <w:rsid w:val="0010183E"/>
     <w:rPr>
@@ -9184,17 +11590,17 @@
   </w:style>
   <w:style w:type="character" w:customStyle="1" w:styleId="normaltextrun">
     <w:name w:val="normaltextrun"/>
-    <w:basedOn w:val="DefaultParagraphFont"/>
+    <w:basedOn w:val="Fuentedeprrafopredeter"/>
     <w:rsid w:val="006739DC"/>
   </w:style>
   <w:style w:type="character" w:customStyle="1" w:styleId="eop">
     <w:name w:val="eop"/>
-    <w:basedOn w:val="DefaultParagraphFont"/>
+    <w:basedOn w:val="Fuentedeprrafopredeter"/>
     <w:rsid w:val="006739DC"/>
   </w:style>
-  <w:style w:type="character" w:styleId="UnresolvedMention">
+  <w:style w:type="character" w:styleId="Mencinsinresolver">
     <w:name w:val="Unresolved Mention"/>
-    <w:basedOn w:val="DefaultParagraphFont"/>
+    <w:basedOn w:val="Fuentedeprrafopredeter"/>
     <w:uiPriority w:val="99"/>
     <w:semiHidden/>
     <w:unhideWhenUsed/>
@@ -9204,9 +11610,9 @@
       <w:shd w:val="clear" w:color="auto" w:fill="E1DFDD"/>
     </w:rPr>
   </w:style>
-  <w:style w:type="character" w:styleId="SubtleReference">
+  <w:style w:type="character" w:styleId="Referenciasutil">
     <w:name w:val="Subtle Reference"/>
-    <w:basedOn w:val="DefaultParagraphFont"/>
+    <w:basedOn w:val="Fuentedeprrafopredeter"/>
     <w:uiPriority w:val="31"/>
     <w:qFormat/>
     <w:rsid w:val="00C43C9B"/>
@@ -9215,9 +11621,9 @@
       <w:color w:val="5A5A5A" w:themeColor="text1" w:themeTint="A5"/>
     </w:rPr>
   </w:style>
-  <w:style w:type="character" w:styleId="IntenseReference">
+  <w:style w:type="character" w:styleId="Referenciaintensa">
     <w:name w:val="Intense Reference"/>
-    <w:basedOn w:val="DefaultParagraphFont"/>
+    <w:basedOn w:val="Fuentedeprrafopredeter"/>
     <w:uiPriority w:val="32"/>
     <w:qFormat/>
     <w:rsid w:val="00C43C9B"/>
@@ -9229,9 +11635,9 @@
       <w:spacing w:val="5"/>
     </w:rPr>
   </w:style>
-  <w:style w:type="paragraph" w:styleId="TOCHeading">
+  <w:style w:type="paragraph" w:styleId="TtuloTDC">
     <w:name w:val="TOC Heading"/>
-    <w:basedOn w:val="Heading1"/>
+    <w:basedOn w:val="Ttulo1"/>
     <w:next w:val="Normal"/>
     <w:uiPriority w:val="39"/>
     <w:unhideWhenUsed/>
@@ -9252,7 +11658,7 @@
       <w:lang w:val="es-MX" w:eastAsia="es-MX"/>
     </w:rPr>
   </w:style>
-  <w:style w:type="paragraph" w:styleId="TOC1">
+  <w:style w:type="paragraph" w:styleId="TDC1">
     <w:name w:val="toc 1"/>
     <w:basedOn w:val="Normal"/>
     <w:next w:val="Normal"/>
@@ -9263,10 +11669,10 @@
       <w:spacing w:after="100"/>
     </w:pPr>
   </w:style>
-  <w:style w:type="paragraph" w:styleId="Header">
+  <w:style w:type="paragraph" w:styleId="Encabezado">
     <w:name w:val="header"/>
     <w:basedOn w:val="Normal"/>
-    <w:link w:val="HeaderChar"/>
+    <w:link w:val="EncabezadoCar"/>
     <w:rsid w:val="00811C52"/>
     <w:pPr>
       <w:tabs>
@@ -9276,10 +11682,10 @@
       <w:spacing w:after="0" w:line="240" w:lineRule="auto"/>
     </w:pPr>
   </w:style>
-  <w:style w:type="character" w:customStyle="1" w:styleId="HeaderChar">
-    <w:name w:val="Header Char"/>
-    <w:basedOn w:val="DefaultParagraphFont"/>
-    <w:link w:val="Header"/>
+  <w:style w:type="character" w:customStyle="1" w:styleId="EncabezadoCar">
+    <w:name w:val="Encabezado Car"/>
+    <w:basedOn w:val="Fuentedeprrafopredeter"/>
+    <w:link w:val="Encabezado"/>
     <w:rsid w:val="00811C52"/>
     <w:rPr>
       <w:rFonts w:asciiTheme="minorHAnsi" w:eastAsiaTheme="minorEastAsia" w:hAnsiTheme="minorHAnsi" w:cstheme="minorBidi"/>
@@ -9287,10 +11693,10 @@
       <w:lang w:val="en-US" w:eastAsia="zh-CN"/>
     </w:rPr>
   </w:style>
-  <w:style w:type="paragraph" w:styleId="Footer">
+  <w:style w:type="paragraph" w:styleId="Piedepgina">
     <w:name w:val="footer"/>
     <w:basedOn w:val="Normal"/>
-    <w:link w:val="FooterChar"/>
+    <w:link w:val="PiedepginaCar"/>
     <w:uiPriority w:val="99"/>
     <w:rsid w:val="00811C52"/>
     <w:pPr>
@@ -9301,10 +11707,10 @@
       <w:spacing w:after="0" w:line="240" w:lineRule="auto"/>
     </w:pPr>
   </w:style>
-  <w:style w:type="character" w:customStyle="1" w:styleId="FooterChar">
-    <w:name w:val="Footer Char"/>
-    <w:basedOn w:val="DefaultParagraphFont"/>
-    <w:link w:val="Footer"/>
+  <w:style w:type="character" w:customStyle="1" w:styleId="PiedepginaCar">
+    <w:name w:val="Pie de página Car"/>
+    <w:basedOn w:val="Fuentedeprrafopredeter"/>
+    <w:link w:val="Piedepgina"/>
     <w:uiPriority w:val="99"/>
     <w:rsid w:val="00811C52"/>
     <w:rPr>
@@ -9313,7 +11719,7 @@
       <w:lang w:val="en-US" w:eastAsia="zh-CN"/>
     </w:rPr>
   </w:style>
-  <w:style w:type="paragraph" w:styleId="TOC2">
+  <w:style w:type="paragraph" w:styleId="TDC2">
     <w:name w:val="toc 2"/>
     <w:basedOn w:val="Normal"/>
     <w:next w:val="Normal"/>
@@ -9325,7 +11731,7 @@
       <w:ind w:left="220"/>
     </w:pPr>
   </w:style>
-  <w:style w:type="paragraph" w:styleId="TOC3">
+  <w:style w:type="paragraph" w:styleId="TDC3">
     <w:name w:val="toc 3"/>
     <w:basedOn w:val="Normal"/>
     <w:next w:val="Normal"/>
@@ -9337,10 +11743,10 @@
       <w:ind w:left="440"/>
     </w:pPr>
   </w:style>
-  <w:style w:type="character" w:customStyle="1" w:styleId="Heading1Char">
-    <w:name w:val="Heading 1 Char"/>
-    <w:basedOn w:val="DefaultParagraphFont"/>
-    <w:link w:val="Heading1"/>
+  <w:style w:type="character" w:customStyle="1" w:styleId="Ttulo1Car">
+    <w:name w:val="Título 1 Car"/>
+    <w:basedOn w:val="Fuentedeprrafopredeter"/>
+    <w:link w:val="Ttulo1"/>
     <w:rsid w:val="00FF0329"/>
     <w:rPr>
       <w:rFonts w:asciiTheme="majorHAnsi" w:eastAsiaTheme="minorEastAsia" w:hAnsiTheme="majorHAnsi" w:cs="Arial"/>
@@ -9352,10 +11758,10 @@
       <w:lang w:val="es-ES" w:eastAsia="zh-CN"/>
     </w:rPr>
   </w:style>
-  <w:style w:type="character" w:customStyle="1" w:styleId="Heading3Char">
-    <w:name w:val="Heading 3 Char"/>
-    <w:basedOn w:val="DefaultParagraphFont"/>
-    <w:link w:val="Heading3"/>
+  <w:style w:type="character" w:customStyle="1" w:styleId="Ttulo3Car">
+    <w:name w:val="Título 3 Car"/>
+    <w:basedOn w:val="Fuentedeprrafopredeter"/>
+    <w:link w:val="Ttulo3"/>
     <w:rsid w:val="00A23965"/>
     <w:rPr>
       <w:rFonts w:asciiTheme="majorHAnsi" w:eastAsiaTheme="minorEastAsia" w:hAnsiTheme="majorHAnsi" w:cs="Arial"/>
@@ -9366,10 +11772,10 @@
       <w:lang w:val="es-ES" w:eastAsia="zh-CN"/>
     </w:rPr>
   </w:style>
-  <w:style w:type="character" w:customStyle="1" w:styleId="Heading2Char">
-    <w:name w:val="Heading 2 Char"/>
-    <w:basedOn w:val="DefaultParagraphFont"/>
-    <w:link w:val="Heading2"/>
+  <w:style w:type="character" w:customStyle="1" w:styleId="Ttulo2Car">
+    <w:name w:val="Título 2 Car"/>
+    <w:basedOn w:val="Fuentedeprrafopredeter"/>
+    <w:link w:val="Ttulo2"/>
     <w:rsid w:val="00116D83"/>
     <w:rPr>
       <w:rFonts w:asciiTheme="majorHAnsi" w:eastAsiaTheme="minorEastAsia" w:hAnsiTheme="majorHAnsi" w:cs="Arial"/>

</xml_diff>